<commit_message>
Documentation sur l'intégration de la cartographie Google - suite.
</commit_message>
<xml_diff>
--- a/doc/Intégration de la cartographie Google dans le projet uav3i.docx
+++ b/doc/Intégration de la cartographie Google dans le projet uav3i.docx
@@ -108,7 +108,7 @@
                     <pic:cNvPicPr/>
                   </pic:nvPicPr>
                   <pic:blipFill>
-                    <a:blip r:embed="rId6"/>
+                    <a:blip r:embed="rId9"/>
                     <a:stretch>
                       <a:fillRect/>
                     </a:stretch>
@@ -243,7 +243,7 @@
       <w:r>
         <w:t xml:space="preserve"> : </w:t>
       </w:r>
-      <w:hyperlink r:id="rId7" w:history="1">
+      <w:hyperlink r:id="rId10" w:history="1">
         <w:r>
           <w:rPr>
             <w:rStyle w:val="Lienhypertexte"/>
@@ -473,9 +473,9 @@
             <o:lock v:ext="edit" aspectratio="t"/>
           </v:shapetype>
           <v:shape id="_x0000_i1025" type="#_x0000_t75" style="width:519.75pt;height:336pt" o:ole="">
-            <v:imagedata r:id="rId8" o:title=""/>
+            <v:imagedata r:id="rId11" o:title=""/>
           </v:shape>
-          <o:OLEObject Type="Embed" ProgID="Visio.Drawing.11" ShapeID="_x0000_i1025" DrawAspect="Content" ObjectID="_1440301138" r:id="rId9"/>
+          <o:OLEObject Type="Embed" ProgID="Visio.Drawing.11" ShapeID="_x0000_i1025" DrawAspect="Content" ObjectID="_1440340501" r:id="rId12"/>
         </w:object>
       </w:r>
     </w:p>
@@ -493,14 +493,27 @@
       <w:r>
         <w:t xml:space="preserve">Figure </w:t>
       </w:r>
-      <w:fldSimple w:instr=" SEQ Figure \* ARABIC ">
-        <w:r>
-          <w:rPr>
-            <w:noProof/>
-          </w:rPr>
-          <w:t>1</w:t>
-        </w:r>
-      </w:fldSimple>
+      <w:r>
+        <w:fldChar w:fldCharType="begin"/>
+      </w:r>
+      <w:r>
+        <w:instrText xml:space="preserve"> SEQ Figure \* ARABIC </w:instrText>
+      </w:r>
+      <w:r>
+        <w:fldChar w:fldCharType="separate"/>
+      </w:r>
+      <w:r>
+        <w:rPr>
+          <w:noProof/>
+        </w:rPr>
+        <w:t>1</w:t>
+      </w:r>
+      <w:r>
+        <w:rPr>
+          <w:noProof/>
+        </w:rPr>
+        <w:fldChar w:fldCharType="end"/>
+      </w:r>
       <w:r>
         <w:t xml:space="preserve"> : classes principales pour l'affichage et la gestion de l'interaction.</w:t>
       </w:r>
@@ -904,7 +917,7 @@
                     <pic:cNvPicPr/>
                   </pic:nvPicPr>
                   <pic:blipFill>
-                    <a:blip r:embed="rId10">
+                    <a:blip r:embed="rId13">
                       <a:extLst>
                         <a:ext uri="{28A0092B-C50C-407E-A947-70E740481C1C}">
                           <a14:useLocalDpi xmlns:a14="http://schemas.microsoft.com/office/drawing/2010/main" val="0"/>
@@ -2421,6 +2434,29 @@
     <w:p/>
     <w:p>
       <w:r>
+        <w:rPr>
+          <w:u w:val="single"/>
+        </w:rPr>
+        <w:t>Note</w:t>
+      </w:r>
+      <w:r>
+        <w:t xml:space="preserve"> : la version initiale du projet a été livrée avec une classe aux fonctionnalités basiques assurant l’affichage d’un fond de carte au format bitmap sans possibilité de zoom ni de déplacement. Il s’agit de la classe </w:t>
+      </w:r>
+      <w:proofErr w:type="spellStart"/>
+      <w:r>
+        <w:rPr>
+          <w:i/>
+        </w:rPr>
+        <w:t>MapGround</w:t>
+      </w:r>
+      <w:proofErr w:type="spellEnd"/>
+      <w:r>
+        <w:t xml:space="preserve"> qui affichait un fond de carte de la baie de Douarnenez. Cette classe, toujours présente dans le projet, n’est plus utilisée.</w:t>
+      </w:r>
+    </w:p>
+    <w:p/>
+    <w:p>
+      <w:r>
         <w:t xml:space="preserve">Le composant graphique responsable de l’affichage des cartes est une instance de la classe </w:t>
       </w:r>
       <w:proofErr w:type="spellStart"/>
@@ -2466,7 +2502,10 @@
       </w:r>
       <w:proofErr w:type="spellEnd"/>
       <w:r>
-        <w:t xml:space="preserve"> (classe principale, </w:t>
+        <w:t xml:space="preserve">. La </w:t>
+      </w:r>
+      <w:r>
+        <w:t xml:space="preserve">classe principale, </w:t>
       </w:r>
       <w:proofErr w:type="spellStart"/>
       <w:r>
@@ -2477,7 +2516,13 @@
       </w:r>
       <w:proofErr w:type="spellEnd"/>
       <w:r>
-        <w:t xml:space="preserve"> et les autres classes toutes localisées dans le package </w:t>
+        <w:t xml:space="preserve"> et les autres classes </w:t>
+      </w:r>
+      <w:r>
+        <w:t xml:space="preserve">sont </w:t>
+      </w:r>
+      <w:r>
+        <w:t xml:space="preserve">toutes localisées dans le package </w:t>
       </w:r>
       <w:r>
         <w:rPr>
@@ -2491,30 +2536,237 @@
     </w:p>
     <w:p/>
     <w:p>
-      <w:r>
-        <w:rPr>
-          <w:u w:val="single"/>
-        </w:rPr>
-        <w:t>Note</w:t>
-      </w:r>
-      <w:r>
-        <w:t xml:space="preserve"> : la version initiale du projet a été livrée avec une classe aux fonctionnalités basiques assurant l’affichage d’un fond de carte au format bitmap sans possibilité de zoom ni de déplacement. Il s’agit de la classe </w:t>
-      </w:r>
-      <w:proofErr w:type="spellStart"/>
-      <w:r>
-        <w:rPr>
-          <w:i/>
-        </w:rPr>
-        <w:t>MapGround</w:t>
-      </w:r>
-      <w:proofErr w:type="spellEnd"/>
-      <w:r>
-        <w:t xml:space="preserve"> qui affichait un fond de carte de la baie de Douarnenez.</w:t>
-      </w:r>
-      <w:r>
-        <w:t xml:space="preserve"> Cette classe, toujours présente dans le projet, n’est plus utilisée.</w:t>
-      </w:r>
-    </w:p>
+      <w:pPr>
+        <w:pStyle w:val="Titre4"/>
+      </w:pPr>
+      <w:r>
+        <w:t>Principes de la récupération des cartes sur les serveurs Google</w:t>
+      </w:r>
+    </w:p>
+    <w:p/>
+    <w:p>
+      <w:r>
+        <w:t xml:space="preserve">Google rend disponible l’accès à ces cartes de plusieurs manières à l’aide de différentes API. L’utilisation la plus courante est celle utilisant du code </w:t>
+      </w:r>
+      <w:proofErr w:type="spellStart"/>
+      <w:r>
+        <w:rPr>
+          <w:i/>
+        </w:rPr>
+        <w:t>Javascript</w:t>
+      </w:r>
+      <w:proofErr w:type="spellEnd"/>
+      <w:r>
+        <w:t xml:space="preserve"> au sein de pages Web dynamiques </w:t>
+      </w:r>
+      <w:r>
+        <w:t>(</w:t>
+      </w:r>
+      <w:r>
+        <w:rPr>
+          <w:i/>
+        </w:rPr>
+        <w:t xml:space="preserve">Google </w:t>
+      </w:r>
+      <w:proofErr w:type="spellStart"/>
+      <w:r>
+        <w:rPr>
+          <w:i/>
+        </w:rPr>
+        <w:t>Maps</w:t>
+      </w:r>
+      <w:proofErr w:type="spellEnd"/>
+      <w:r>
+        <w:rPr>
+          <w:i/>
+        </w:rPr>
+        <w:t xml:space="preserve"> JavaScript API v3</w:t>
+      </w:r>
+      <w:r>
+        <w:t xml:space="preserve">) </w:t>
+      </w:r>
+      <w:r>
+        <w:t xml:space="preserve">qui permet l’accès au contenu géographique. Une autre utilisation, similaire techniquement, est l’intégration de cartes Google au sein d’applications </w:t>
+      </w:r>
+      <w:proofErr w:type="spellStart"/>
+      <w:r>
+        <w:t>Android</w:t>
+      </w:r>
+      <w:proofErr w:type="spellEnd"/>
+      <w:r>
+        <w:t xml:space="preserve"> ou </w:t>
+      </w:r>
+      <w:proofErr w:type="spellStart"/>
+      <w:r>
+        <w:t>Iphone</w:t>
+      </w:r>
+      <w:proofErr w:type="spellEnd"/>
+      <w:r>
+        <w:t>.</w:t>
+      </w:r>
+    </w:p>
+    <w:p/>
+    <w:p>
+      <w:r>
+        <w:t xml:space="preserve">Aucune API n’existe pour récupérer du contenu géographique directement dans un code Java (ou C, Python, etc.). Une solution, un peu détournée, est d’utiliser l’API Google </w:t>
+      </w:r>
+      <w:proofErr w:type="spellStart"/>
+      <w:r>
+        <w:rPr>
+          <w:i/>
+        </w:rPr>
+        <w:t>Static</w:t>
+      </w:r>
+      <w:proofErr w:type="spellEnd"/>
+      <w:r>
+        <w:rPr>
+          <w:i/>
+        </w:rPr>
+        <w:t xml:space="preserve"> </w:t>
+      </w:r>
+      <w:proofErr w:type="spellStart"/>
+      <w:r>
+        <w:rPr>
+          <w:i/>
+        </w:rPr>
+        <w:t>Maps</w:t>
+      </w:r>
+      <w:proofErr w:type="spellEnd"/>
+      <w:r>
+        <w:rPr>
+          <w:i/>
+        </w:rPr>
+        <w:t xml:space="preserve"> API V2</w:t>
+      </w:r>
+      <w:r>
+        <w:t xml:space="preserve">. L’objectif premier de cette API est d’offrir la possibilité d’intégrer au sein d’une page Web une image Google </w:t>
+      </w:r>
+      <w:proofErr w:type="spellStart"/>
+      <w:r>
+        <w:t>Maps</w:t>
+      </w:r>
+      <w:proofErr w:type="spellEnd"/>
+      <w:r>
+        <w:t xml:space="preserve"> obtenue à l’aide d’une URL.</w:t>
+      </w:r>
+    </w:p>
+    <w:p/>
+    <w:p>
+      <w:r>
+        <w:t>Exemple</w:t>
+      </w:r>
+      <w:r>
+        <w:t xml:space="preserve"> </w:t>
+      </w:r>
+      <w:r>
+        <w:t>:</w:t>
+      </w:r>
+    </w:p>
+    <w:p>
+      <w:pPr>
+        <w:keepNext/>
+        <w:jc w:val="center"/>
+      </w:pPr>
+      <w:r>
+        <w:rPr>
+          <w:noProof/>
+          <w:lang w:eastAsia="fr-FR"/>
+        </w:rPr>
+        <w:drawing>
+          <wp:inline distT="0" distB="0" distL="0" distR="0" wp14:anchorId="5A4F1431" wp14:editId="26C6932A">
+            <wp:extent cx="4286250" cy="2230189"/>
+            <wp:effectExtent l="0" t="0" r="0" b="0"/>
+            <wp:docPr id="3" name="Image 3" descr="http://maps.googleapis.com/maps/api/staticmap?center=48.359407,-4.57013&amp;zoom=10&amp;size=640x333&amp;scale=2&amp;format=png8&amp;maptype=roadmap&amp;sensor=false"/>
+            <wp:cNvGraphicFramePr>
+              <a:graphicFrameLocks xmlns:a="http://schemas.openxmlformats.org/drawingml/2006/main" noChangeAspect="1"/>
+            </wp:cNvGraphicFramePr>
+            <a:graphic xmlns:a="http://schemas.openxmlformats.org/drawingml/2006/main">
+              <a:graphicData uri="http://schemas.openxmlformats.org/drawingml/2006/picture">
+                <pic:pic xmlns:pic="http://schemas.openxmlformats.org/drawingml/2006/picture">
+                  <pic:nvPicPr>
+                    <pic:cNvPr id="0" name="Picture 2" descr="http://maps.googleapis.com/maps/api/staticmap?center=48.359407,-4.57013&amp;zoom=10&amp;size=640x333&amp;scale=2&amp;format=png8&amp;maptype=roadmap&amp;sensor=false"/>
+                    <pic:cNvPicPr>
+                      <a:picLocks noChangeAspect="1" noChangeArrowheads="1"/>
+                    </pic:cNvPicPr>
+                  </pic:nvPicPr>
+                  <pic:blipFill>
+                    <a:blip r:embed="rId14" cstate="print">
+                      <a:extLst>
+                        <a:ext uri="{28A0092B-C50C-407E-A947-70E740481C1C}">
+                          <a14:useLocalDpi xmlns:a14="http://schemas.microsoft.com/office/drawing/2010/main" val="0"/>
+                        </a:ext>
+                      </a:extLst>
+                    </a:blip>
+                    <a:srcRect/>
+                    <a:stretch>
+                      <a:fillRect/>
+                    </a:stretch>
+                  </pic:blipFill>
+                  <pic:spPr bwMode="auto">
+                    <a:xfrm>
+                      <a:off x="0" y="0"/>
+                      <a:ext cx="4287046" cy="2230603"/>
+                    </a:xfrm>
+                    <a:prstGeom prst="rect">
+                      <a:avLst/>
+                    </a:prstGeom>
+                    <a:noFill/>
+                    <a:ln>
+                      <a:noFill/>
+                    </a:ln>
+                  </pic:spPr>
+                </pic:pic>
+              </a:graphicData>
+            </a:graphic>
+          </wp:inline>
+        </w:drawing>
+      </w:r>
+    </w:p>
+    <w:p>
+      <w:pPr>
+        <w:pStyle w:val="Lgende"/>
+        <w:jc w:val="center"/>
+      </w:pPr>
+      <w:r>
+        <w:t xml:space="preserve">Figure </w:t>
+      </w:r>
+      <w:r>
+        <w:fldChar w:fldCharType="begin"/>
+      </w:r>
+      <w:r>
+        <w:instrText xml:space="preserve"> SEQ Figure \* ARABIC </w:instrText>
+      </w:r>
+      <w:r>
+        <w:fldChar w:fldCharType="separate"/>
+      </w:r>
+      <w:r>
+        <w:rPr>
+          <w:noProof/>
+        </w:rPr>
+        <w:t>2</w:t>
+      </w:r>
+      <w:r>
+        <w:fldChar w:fldCharType="end"/>
+      </w:r>
+      <w:r>
+        <w:t xml:space="preserve"> : image obtenue avec l’URL </w:t>
+      </w:r>
+      <w:proofErr w:type="gramStart"/>
+      <w:r>
+        <w:t>:</w:t>
+      </w:r>
+      <w:proofErr w:type="gramEnd"/>
+      <w:r>
+        <w:br/>
+      </w:r>
+      <w:r>
+        <w:rPr>
+          <w:i/>
+        </w:rPr>
+        <w:t>http://maps.googleapis.com/maps/api/staticmap?center=48.359407,-4.57013&amp;zoom=10&amp;size=640x333&amp;scale=2&amp;format=png8&amp;maptype=roadmap&amp;sensor=false</w:t>
+      </w:r>
+    </w:p>
+    <w:p/>
     <w:p>
       <w:bookmarkStart w:id="0" w:name="_GoBack"/>
       <w:bookmarkEnd w:id="0"/>
@@ -2527,6 +2779,56 @@
     </w:sectPr>
   </w:body>
 </w:document>
+</file>
+
+<file path=word/endnotes.xml><?xml version="1.0" encoding="utf-8"?>
+<w:endnotes xmlns:wpc="http://schemas.microsoft.com/office/word/2010/wordprocessingCanvas" xmlns:mc="http://schemas.openxmlformats.org/markup-compatibility/2006" xmlns:o="urn:schemas-microsoft-com:office:office" xmlns:r="http://schemas.openxmlformats.org/officeDocument/2006/relationships" xmlns:m="http://schemas.openxmlformats.org/officeDocument/2006/math" xmlns:v="urn:schemas-microsoft-com:vml" xmlns:wp14="http://schemas.microsoft.com/office/word/2010/wordprocessingDrawing" xmlns:wp="http://schemas.openxmlformats.org/drawingml/2006/wordprocessingDrawing" xmlns:w10="urn:schemas-microsoft-com:office:word" xmlns:w="http://schemas.openxmlformats.org/wordprocessingml/2006/main" xmlns:w14="http://schemas.microsoft.com/office/word/2010/wordml" xmlns:wpg="http://schemas.microsoft.com/office/word/2010/wordprocessingGroup" xmlns:wpi="http://schemas.microsoft.com/office/word/2010/wordprocessingInk" xmlns:wne="http://schemas.microsoft.com/office/word/2006/wordml" xmlns:wps="http://schemas.microsoft.com/office/word/2010/wordprocessingShape" mc:Ignorable="w14 wp14">
+  <w:endnote w:type="separator" w:id="-1">
+    <w:p>
+      <w:pPr>
+        <w:spacing w:line="240" w:lineRule="auto"/>
+      </w:pPr>
+      <w:r>
+        <w:separator/>
+      </w:r>
+    </w:p>
+  </w:endnote>
+  <w:endnote w:type="continuationSeparator" w:id="0">
+    <w:p>
+      <w:pPr>
+        <w:spacing w:line="240" w:lineRule="auto"/>
+      </w:pPr>
+      <w:r>
+        <w:continuationSeparator/>
+      </w:r>
+    </w:p>
+  </w:endnote>
+</w:endnotes>
+</file>
+
+<file path=word/footnotes.xml><?xml version="1.0" encoding="utf-8"?>
+<w:footnotes xmlns:wpc="http://schemas.microsoft.com/office/word/2010/wordprocessingCanvas" xmlns:mc="http://schemas.openxmlformats.org/markup-compatibility/2006" xmlns:o="urn:schemas-microsoft-com:office:office" xmlns:r="http://schemas.openxmlformats.org/officeDocument/2006/relationships" xmlns:m="http://schemas.openxmlformats.org/officeDocument/2006/math" xmlns:v="urn:schemas-microsoft-com:vml" xmlns:wp14="http://schemas.microsoft.com/office/word/2010/wordprocessingDrawing" xmlns:wp="http://schemas.openxmlformats.org/drawingml/2006/wordprocessingDrawing" xmlns:w10="urn:schemas-microsoft-com:office:word" xmlns:w="http://schemas.openxmlformats.org/wordprocessingml/2006/main" xmlns:w14="http://schemas.microsoft.com/office/word/2010/wordml" xmlns:wpg="http://schemas.microsoft.com/office/word/2010/wordprocessingGroup" xmlns:wpi="http://schemas.microsoft.com/office/word/2010/wordprocessingInk" xmlns:wne="http://schemas.microsoft.com/office/word/2006/wordml" xmlns:wps="http://schemas.microsoft.com/office/word/2010/wordprocessingShape" mc:Ignorable="w14 wp14">
+  <w:footnote w:type="separator" w:id="-1">
+    <w:p>
+      <w:pPr>
+        <w:spacing w:line="240" w:lineRule="auto"/>
+      </w:pPr>
+      <w:r>
+        <w:separator/>
+      </w:r>
+    </w:p>
+  </w:footnote>
+  <w:footnote w:type="continuationSeparator" w:id="0">
+    <w:p>
+      <w:pPr>
+        <w:spacing w:line="240" w:lineRule="auto"/>
+      </w:pPr>
+      <w:r>
+        <w:continuationSeparator/>
+      </w:r>
+    </w:p>
+  </w:footnote>
+</w:footnotes>
 </file>
 
 <file path=word/numbering.xml><?xml version="1.0" encoding="utf-8"?>
@@ -3501,6 +3803,30 @@
       <w:color w:val="4F81BD" w:themeColor="accent1"/>
     </w:rPr>
   </w:style>
+  <w:style w:type="paragraph" w:styleId="Titre4">
+    <w:name w:val="heading 4"/>
+    <w:basedOn w:val="Normal"/>
+    <w:next w:val="Normal"/>
+    <w:link w:val="Titre4Car"/>
+    <w:uiPriority w:val="9"/>
+    <w:unhideWhenUsed/>
+    <w:qFormat/>
+    <w:rsid w:val="00696B3B"/>
+    <w:pPr>
+      <w:keepNext/>
+      <w:keepLines/>
+      <w:spacing w:before="200"/>
+      <w:outlineLvl w:val="3"/>
+    </w:pPr>
+    <w:rPr>
+      <w:rFonts w:asciiTheme="majorHAnsi" w:eastAsiaTheme="majorEastAsia" w:hAnsiTheme="majorHAnsi" w:cstheme="majorBidi"/>
+      <w:b/>
+      <w:bCs/>
+      <w:i/>
+      <w:iCs/>
+      <w:color w:val="4F81BD" w:themeColor="accent1"/>
+    </w:rPr>
+  </w:style>
   <w:style w:type="character" w:default="1" w:styleId="Policepardfaut">
     <w:name w:val="Default Paragraph Font"/>
     <w:uiPriority w:val="1"/>
@@ -3768,6 +4094,72 @@
       <w:rFonts w:ascii="Tahoma" w:hAnsi="Tahoma" w:cs="Tahoma"/>
       <w:sz w:val="16"/>
       <w:szCs w:val="16"/>
+    </w:rPr>
+  </w:style>
+  <w:style w:type="character" w:styleId="Lienhypertextesuivivisit">
+    <w:name w:val="FollowedHyperlink"/>
+    <w:basedOn w:val="Policepardfaut"/>
+    <w:uiPriority w:val="99"/>
+    <w:semiHidden/>
+    <w:unhideWhenUsed/>
+    <w:rsid w:val="00156999"/>
+    <w:rPr>
+      <w:color w:val="800080" w:themeColor="followedHyperlink"/>
+      <w:u w:val="single"/>
+    </w:rPr>
+  </w:style>
+  <w:style w:type="character" w:customStyle="1" w:styleId="Titre4Car">
+    <w:name w:val="Titre 4 Car"/>
+    <w:basedOn w:val="Policepardfaut"/>
+    <w:link w:val="Titre4"/>
+    <w:uiPriority w:val="9"/>
+    <w:rsid w:val="00696B3B"/>
+    <w:rPr>
+      <w:rFonts w:asciiTheme="majorHAnsi" w:eastAsiaTheme="majorEastAsia" w:hAnsiTheme="majorHAnsi" w:cstheme="majorBidi"/>
+      <w:b/>
+      <w:bCs/>
+      <w:i/>
+      <w:iCs/>
+      <w:color w:val="4F81BD" w:themeColor="accent1"/>
+    </w:rPr>
+  </w:style>
+  <w:style w:type="paragraph" w:styleId="Notedebasdepage">
+    <w:name w:val="footnote text"/>
+    <w:basedOn w:val="Normal"/>
+    <w:link w:val="NotedebasdepageCar"/>
+    <w:uiPriority w:val="99"/>
+    <w:semiHidden/>
+    <w:unhideWhenUsed/>
+    <w:rsid w:val="00EE17E8"/>
+    <w:pPr>
+      <w:spacing w:line="240" w:lineRule="auto"/>
+    </w:pPr>
+    <w:rPr>
+      <w:sz w:val="20"/>
+      <w:szCs w:val="20"/>
+    </w:rPr>
+  </w:style>
+  <w:style w:type="character" w:customStyle="1" w:styleId="NotedebasdepageCar">
+    <w:name w:val="Note de bas de page Car"/>
+    <w:basedOn w:val="Policepardfaut"/>
+    <w:link w:val="Notedebasdepage"/>
+    <w:uiPriority w:val="99"/>
+    <w:semiHidden/>
+    <w:rsid w:val="00EE17E8"/>
+    <w:rPr>
+      <w:sz w:val="20"/>
+      <w:szCs w:val="20"/>
+    </w:rPr>
+  </w:style>
+  <w:style w:type="character" w:styleId="Appelnotedebasdep">
+    <w:name w:val="footnote reference"/>
+    <w:basedOn w:val="Policepardfaut"/>
+    <w:uiPriority w:val="99"/>
+    <w:semiHidden/>
+    <w:unhideWhenUsed/>
+    <w:rsid w:val="00EE17E8"/>
+    <w:rPr>
+      <w:vertAlign w:val="superscript"/>
     </w:rPr>
   </w:style>
 </w:styles>
@@ -4006,6 +4398,30 @@
       <w:color w:val="4F81BD" w:themeColor="accent1"/>
     </w:rPr>
   </w:style>
+  <w:style w:type="paragraph" w:styleId="Titre4">
+    <w:name w:val="heading 4"/>
+    <w:basedOn w:val="Normal"/>
+    <w:next w:val="Normal"/>
+    <w:link w:val="Titre4Car"/>
+    <w:uiPriority w:val="9"/>
+    <w:unhideWhenUsed/>
+    <w:qFormat/>
+    <w:rsid w:val="00696B3B"/>
+    <w:pPr>
+      <w:keepNext/>
+      <w:keepLines/>
+      <w:spacing w:before="200"/>
+      <w:outlineLvl w:val="3"/>
+    </w:pPr>
+    <w:rPr>
+      <w:rFonts w:asciiTheme="majorHAnsi" w:eastAsiaTheme="majorEastAsia" w:hAnsiTheme="majorHAnsi" w:cstheme="majorBidi"/>
+      <w:b/>
+      <w:bCs/>
+      <w:i/>
+      <w:iCs/>
+      <w:color w:val="4F81BD" w:themeColor="accent1"/>
+    </w:rPr>
+  </w:style>
   <w:style w:type="character" w:default="1" w:styleId="Policepardfaut">
     <w:name w:val="Default Paragraph Font"/>
     <w:uiPriority w:val="1"/>
@@ -4273,6 +4689,72 @@
       <w:rFonts w:ascii="Tahoma" w:hAnsi="Tahoma" w:cs="Tahoma"/>
       <w:sz w:val="16"/>
       <w:szCs w:val="16"/>
+    </w:rPr>
+  </w:style>
+  <w:style w:type="character" w:styleId="Lienhypertextesuivivisit">
+    <w:name w:val="FollowedHyperlink"/>
+    <w:basedOn w:val="Policepardfaut"/>
+    <w:uiPriority w:val="99"/>
+    <w:semiHidden/>
+    <w:unhideWhenUsed/>
+    <w:rsid w:val="00156999"/>
+    <w:rPr>
+      <w:color w:val="800080" w:themeColor="followedHyperlink"/>
+      <w:u w:val="single"/>
+    </w:rPr>
+  </w:style>
+  <w:style w:type="character" w:customStyle="1" w:styleId="Titre4Car">
+    <w:name w:val="Titre 4 Car"/>
+    <w:basedOn w:val="Policepardfaut"/>
+    <w:link w:val="Titre4"/>
+    <w:uiPriority w:val="9"/>
+    <w:rsid w:val="00696B3B"/>
+    <w:rPr>
+      <w:rFonts w:asciiTheme="majorHAnsi" w:eastAsiaTheme="majorEastAsia" w:hAnsiTheme="majorHAnsi" w:cstheme="majorBidi"/>
+      <w:b/>
+      <w:bCs/>
+      <w:i/>
+      <w:iCs/>
+      <w:color w:val="4F81BD" w:themeColor="accent1"/>
+    </w:rPr>
+  </w:style>
+  <w:style w:type="paragraph" w:styleId="Notedebasdepage">
+    <w:name w:val="footnote text"/>
+    <w:basedOn w:val="Normal"/>
+    <w:link w:val="NotedebasdepageCar"/>
+    <w:uiPriority w:val="99"/>
+    <w:semiHidden/>
+    <w:unhideWhenUsed/>
+    <w:rsid w:val="00EE17E8"/>
+    <w:pPr>
+      <w:spacing w:line="240" w:lineRule="auto"/>
+    </w:pPr>
+    <w:rPr>
+      <w:sz w:val="20"/>
+      <w:szCs w:val="20"/>
+    </w:rPr>
+  </w:style>
+  <w:style w:type="character" w:customStyle="1" w:styleId="NotedebasdepageCar">
+    <w:name w:val="Note de bas de page Car"/>
+    <w:basedOn w:val="Policepardfaut"/>
+    <w:link w:val="Notedebasdepage"/>
+    <w:uiPriority w:val="99"/>
+    <w:semiHidden/>
+    <w:rsid w:val="00EE17E8"/>
+    <w:rPr>
+      <w:sz w:val="20"/>
+      <w:szCs w:val="20"/>
+    </w:rPr>
+  </w:style>
+  <w:style w:type="character" w:styleId="Appelnotedebasdep">
+    <w:name w:val="footnote reference"/>
+    <w:basedOn w:val="Policepardfaut"/>
+    <w:uiPriority w:val="99"/>
+    <w:semiHidden/>
+    <w:unhideWhenUsed/>
+    <w:rsid w:val="00EE17E8"/>
+    <w:rPr>
+      <w:vertAlign w:val="superscript"/>
     </w:rPr>
   </w:style>
 </w:styles>
@@ -4561,4 +5043,16 @@
   <a:objectDefaults/>
   <a:extraClrSchemeLst/>
 </a:theme>
+</file>
+
+<file path=customXml/item1.xml><?xml version="1.0" encoding="utf-8"?>
+<b:Sources xmlns:b="http://schemas.openxmlformats.org/officeDocument/2006/bibliography" xmlns="http://schemas.openxmlformats.org/officeDocument/2006/bibliography" SelectedStyle="\APA.XSL" StyleName="APA"/>
+</file>
+
+<file path=customXml/itemProps1.xml><?xml version="1.0" encoding="utf-8"?>
+<ds:datastoreItem xmlns:ds="http://schemas.openxmlformats.org/officeDocument/2006/customXml" ds:itemID="{5C8B908E-0E34-4A38-B3FF-1ED8375F9972}">
+  <ds:schemaRefs>
+    <ds:schemaRef ds:uri="http://schemas.openxmlformats.org/officeDocument/2006/bibliography"/>
+  </ds:schemaRefs>
+</ds:datastoreItem>
 </file>
</xml_diff>

<commit_message>
Documentation sur l'intégration de la cartographie Google - version complète, à relire.
</commit_message>
<xml_diff>
--- a/doc/Intégration de la cartographie Google dans le projet uav3i.docx
+++ b/doc/Intégration de la cartographie Google dans le projet uav3i.docx
@@ -79,7 +79,25 @@
           <w:sz w:val="18"/>
           <w:szCs w:val="18"/>
         </w:rPr>
-        <w:t>Dernière modification le 09 septembre 2013</w:t>
+        <w:t xml:space="preserve">Dernière modification le </w:t>
+      </w:r>
+      <w:r>
+        <w:rPr>
+          <w:i/>
+          <w:sz w:val="18"/>
+          <w:szCs w:val="18"/>
+        </w:rPr>
+        <w:t>11</w:t>
+      </w:r>
+      <w:bookmarkStart w:id="0" w:name="_GoBack"/>
+      <w:bookmarkEnd w:id="0"/>
+      <w:r>
+        <w:rPr>
+          <w:i/>
+          <w:sz w:val="18"/>
+          <w:szCs w:val="18"/>
+        </w:rPr>
+        <w:t xml:space="preserve"> septembre 2013</w:t>
       </w:r>
     </w:p>
     <w:p/>
@@ -411,7 +429,10 @@
     <w:p/>
     <w:p>
       <w:r>
-        <w:t xml:space="preserve">Deux </w:t>
+        <w:t>Trois</w:t>
+      </w:r>
+      <w:r>
+        <w:t xml:space="preserve"> </w:t>
       </w:r>
       <w:r>
         <w:t xml:space="preserve">composants graphiques sont nécessaires </w:t>
@@ -475,7 +496,7 @@
           <v:shape id="_x0000_i1025" type="#_x0000_t75" style="width:519.75pt;height:336pt" o:ole="">
             <v:imagedata r:id="rId11" o:title=""/>
           </v:shape>
-          <o:OLEObject Type="Embed" ProgID="Visio.Drawing.11" ShapeID="_x0000_i1025" DrawAspect="Content" ObjectID="_1440340501" r:id="rId12"/>
+          <o:OLEObject Type="Embed" ProgID="Visio.Drawing.11" ShapeID="_x0000_i1025" DrawAspect="Content" ObjectID="_1440410702" r:id="rId12"/>
         </w:object>
       </w:r>
     </w:p>
@@ -493,27 +514,14 @@
       <w:r>
         <w:t xml:space="preserve">Figure </w:t>
       </w:r>
-      <w:r>
-        <w:fldChar w:fldCharType="begin"/>
-      </w:r>
-      <w:r>
-        <w:instrText xml:space="preserve"> SEQ Figure \* ARABIC </w:instrText>
-      </w:r>
-      <w:r>
-        <w:fldChar w:fldCharType="separate"/>
-      </w:r>
-      <w:r>
-        <w:rPr>
-          <w:noProof/>
-        </w:rPr>
-        <w:t>1</w:t>
-      </w:r>
-      <w:r>
-        <w:rPr>
-          <w:noProof/>
-        </w:rPr>
-        <w:fldChar w:fldCharType="end"/>
-      </w:r>
+      <w:fldSimple w:instr=" SEQ Figure \* ARABIC ">
+        <w:r>
+          <w:rPr>
+            <w:noProof/>
+          </w:rPr>
+          <w:t>1</w:t>
+        </w:r>
+      </w:fldSimple>
       <w:r>
         <w:t xml:space="preserve"> : classes principales pour l'affichage et la gestion de l'interaction.</w:t>
       </w:r>
@@ -536,7 +544,6 @@
       <w:r>
         <w:t xml:space="preserve">classe </w:t>
       </w:r>
-      <w:proofErr w:type="spellStart"/>
       <w:r>
         <w:rPr>
           <w:b/>
@@ -544,7 +551,6 @@
         </w:rPr>
         <w:t>GoogleMapGround</w:t>
       </w:r>
-      <w:proofErr w:type="spellEnd"/>
       <w:r>
         <w:t> </w:t>
       </w:r>
@@ -588,14 +594,12 @@
         <w:br/>
         <w:t xml:space="preserve">Cette classe hérite de de la classe </w:t>
       </w:r>
-      <w:proofErr w:type="spellStart"/>
       <w:r>
         <w:rPr>
           <w:i/>
         </w:rPr>
         <w:t>Map</w:t>
       </w:r>
-      <w:proofErr w:type="spellEnd"/>
       <w:r>
         <w:t xml:space="preserve"> (package </w:t>
       </w:r>
@@ -615,50 +619,42 @@
         <w:br/>
         <w:t xml:space="preserve">La classe </w:t>
       </w:r>
-      <w:proofErr w:type="spellStart"/>
       <w:r>
         <w:rPr>
           <w:i/>
         </w:rPr>
         <w:t>Map</w:t>
       </w:r>
-      <w:proofErr w:type="spellEnd"/>
       <w:r>
         <w:t xml:space="preserve"> </w:t>
       </w:r>
       <w:r>
         <w:t xml:space="preserve">hérite de la classe </w:t>
       </w:r>
-      <w:proofErr w:type="spellStart"/>
       <w:r>
         <w:rPr>
           <w:i/>
         </w:rPr>
         <w:t>JComponent</w:t>
       </w:r>
-      <w:proofErr w:type="spellEnd"/>
       <w:r>
         <w:t xml:space="preserve"> (package </w:t>
       </w:r>
-      <w:proofErr w:type="spellStart"/>
       <w:r>
         <w:rPr>
           <w:i/>
         </w:rPr>
         <w:t>javax.swing</w:t>
       </w:r>
-      <w:proofErr w:type="spellEnd"/>
       <w:r>
         <w:t xml:space="preserve">) : la classe </w:t>
       </w:r>
-      <w:proofErr w:type="spellStart"/>
       <w:r>
         <w:rPr>
           <w:i/>
         </w:rPr>
         <w:t>GoogleMapGround</w:t>
       </w:r>
-      <w:proofErr w:type="spellEnd"/>
       <w:r>
         <w:t xml:space="preserve"> est donc un composant graphique qu’il est possible d’intégrer dans une IHM swing.</w:t>
       </w:r>
@@ -680,7 +676,6 @@
       <w:r>
         <w:t xml:space="preserve">, classe </w:t>
       </w:r>
-      <w:proofErr w:type="spellStart"/>
       <w:r>
         <w:rPr>
           <w:b/>
@@ -695,7 +690,6 @@
         </w:rPr>
         <w:t>e</w:t>
       </w:r>
-      <w:proofErr w:type="spellEnd"/>
       <w:r>
         <w:t xml:space="preserve"> (package </w:t>
       </w:r>
@@ -715,14 +709,12 @@
         <w:br/>
         <w:t xml:space="preserve">Cette classe hérite de </w:t>
       </w:r>
-      <w:proofErr w:type="spellStart"/>
       <w:r>
         <w:rPr>
           <w:i/>
         </w:rPr>
         <w:t>JComponent</w:t>
       </w:r>
-      <w:proofErr w:type="spellEnd"/>
       <w:r>
         <w:t xml:space="preserve"> (</w:t>
       </w:r>
@@ -753,25 +745,21 @@
       <w:r>
         <w:t>). Elle doit donc implémenter un certain nombre de méthodes spécifiques à l’interaction utilisateur (</w:t>
       </w:r>
-      <w:proofErr w:type="spellStart"/>
       <w:r>
         <w:rPr>
           <w:i/>
         </w:rPr>
         <w:t>addTouch</w:t>
       </w:r>
-      <w:proofErr w:type="spellEnd"/>
       <w:r>
         <w:t xml:space="preserve">, </w:t>
       </w:r>
-      <w:proofErr w:type="spellStart"/>
       <w:r>
         <w:rPr>
           <w:i/>
         </w:rPr>
         <w:t>removeTouch</w:t>
       </w:r>
-      <w:proofErr w:type="spellEnd"/>
       <w:r>
         <w:t>, etc.).</w:t>
       </w:r>
@@ -779,14 +767,12 @@
         <w:br/>
         <w:t xml:space="preserve">D’autres composants graphiques sont aussi susceptibles d’interagir avec l’utilisateur (c’est le cas de la classe </w:t>
       </w:r>
-      <w:proofErr w:type="spellStart"/>
       <w:r>
         <w:rPr>
           <w:i/>
         </w:rPr>
         <w:t>TimeLine</w:t>
       </w:r>
-      <w:proofErr w:type="spellEnd"/>
       <w:r>
         <w:t>), ils disposent aussi d’un composant spécifique pour la gestion de l’interaction</w:t>
       </w:r>
@@ -815,14 +801,12 @@
       <w:r>
         <w:t xml:space="preserve">. C’est le  rôle de la classe </w:t>
       </w:r>
-      <w:proofErr w:type="spellStart"/>
       <w:r>
         <w:rPr>
           <w:i/>
         </w:rPr>
         <w:t>TouchGlass</w:t>
       </w:r>
-      <w:proofErr w:type="spellEnd"/>
       <w:r>
         <w:t xml:space="preserve"> (package </w:t>
       </w:r>
@@ -841,46 +825,20 @@
       <w:r>
         <w:t xml:space="preserve">Cette classe est instanciée dans la classe </w:t>
       </w:r>
-      <w:proofErr w:type="spellStart"/>
       <w:r>
         <w:rPr>
           <w:i/>
         </w:rPr>
         <w:t>MainFrame</w:t>
       </w:r>
-      <w:proofErr w:type="spellEnd"/>
-      <w:r>
-        <w:t xml:space="preserve">, puis après instanciation des composants d’interaction, ceux-ci sont enregistrés dans la classe </w:t>
-      </w:r>
-      <w:proofErr w:type="spellStart"/>
-      <w:r>
-        <w:t>TouchGlass</w:t>
-      </w:r>
-      <w:proofErr w:type="spellEnd"/>
-      <w:r>
-        <w:t xml:space="preserve"> par l’appel de la méthode </w:t>
-      </w:r>
-      <w:proofErr w:type="spellStart"/>
-      <w:proofErr w:type="gramStart"/>
-      <w:r>
-        <w:rPr>
-          <w:i/>
-        </w:rPr>
-        <w:t>addTouchable</w:t>
-      </w:r>
-      <w:proofErr w:type="spellEnd"/>
-      <w:r>
-        <w:rPr>
-          <w:i/>
-        </w:rPr>
-        <w:t>(</w:t>
-      </w:r>
-      <w:proofErr w:type="gramEnd"/>
-      <w:r>
-        <w:rPr>
-          <w:i/>
-        </w:rPr>
-        <w:t>Touchable t)</w:t>
+      <w:r>
+        <w:t xml:space="preserve">, puis après instanciation des composants d’interaction, ceux-ci sont enregistrés dans la classe TouchGlass par l’appel de la méthode </w:t>
+      </w:r>
+      <w:r>
+        <w:rPr>
+          <w:i/>
+        </w:rPr>
+        <w:t>addTouchable(Touchable t)</w:t>
       </w:r>
       <w:r>
         <w:t>.</w:t>
@@ -952,18 +910,15 @@
       <w:r>
         <w:t xml:space="preserve">Une classe d’importance secondaire est aussi instanciée dans la classe </w:t>
       </w:r>
-      <w:proofErr w:type="spellStart"/>
       <w:r>
         <w:rPr>
           <w:i/>
         </w:rPr>
         <w:t>MainFrame</w:t>
       </w:r>
-      <w:proofErr w:type="spellEnd"/>
       <w:r>
         <w:t xml:space="preserve">, il s’agit de la classe assurant l’affichage d’un indicateur de téléchargement des carte Google : il s’agit de la classe </w:t>
       </w:r>
-      <w:proofErr w:type="spellStart"/>
       <w:r>
         <w:rPr>
           <w:b/>
@@ -971,7 +926,6 @@
         </w:rPr>
         <w:t>GooggleMapManagerUI</w:t>
       </w:r>
-      <w:proofErr w:type="spellEnd"/>
       <w:r>
         <w:t xml:space="preserve"> (</w:t>
       </w:r>
@@ -1028,14 +982,12 @@
       <w:r>
         <w:t xml:space="preserve">Pour le moment, l’interaction sur le fond de carte avec utilisateur n’a été testée qu’avec la souris. Cette interaction est d’abord gérée dans la classe </w:t>
       </w:r>
-      <w:proofErr w:type="spellStart"/>
       <w:r>
         <w:rPr>
           <w:i/>
         </w:rPr>
         <w:t>TouchGlass</w:t>
       </w:r>
-      <w:proofErr w:type="spellEnd"/>
       <w:r>
         <w:t xml:space="preserve"> qui, outre l’interface </w:t>
       </w:r>
@@ -1048,25 +1000,21 @@
       <w:r>
         <w:t xml:space="preserve">, implémente aussi les interfaces </w:t>
       </w:r>
-      <w:proofErr w:type="spellStart"/>
       <w:r>
         <w:rPr>
           <w:i/>
         </w:rPr>
         <w:t>MouseListener</w:t>
       </w:r>
-      <w:proofErr w:type="spellEnd"/>
       <w:r>
         <w:t xml:space="preserve"> et </w:t>
       </w:r>
-      <w:proofErr w:type="spellStart"/>
       <w:r>
         <w:rPr>
           <w:i/>
         </w:rPr>
         <w:t>MouseMotionListener</w:t>
       </w:r>
-      <w:proofErr w:type="spellEnd"/>
       <w:r>
         <w:t>. Les événement</w:t>
       </w:r>
@@ -1097,47 +1045,39 @@
       <w:r>
         <w:t xml:space="preserve"> : </w:t>
       </w:r>
-      <w:proofErr w:type="spellStart"/>
       <w:r>
         <w:rPr>
           <w:i/>
         </w:rPr>
         <w:t>mousePressed</w:t>
       </w:r>
-      <w:proofErr w:type="spellEnd"/>
       <w:r>
         <w:t xml:space="preserve"> appelle </w:t>
       </w:r>
-      <w:proofErr w:type="spellStart"/>
       <w:r>
         <w:rPr>
           <w:i/>
         </w:rPr>
         <w:t>addTouch</w:t>
       </w:r>
-      <w:proofErr w:type="spellEnd"/>
       <w:r>
         <w:t xml:space="preserve">, </w:t>
       </w:r>
-      <w:proofErr w:type="spellStart"/>
       <w:r>
         <w:rPr>
           <w:i/>
         </w:rPr>
         <w:t>mouseDragged</w:t>
       </w:r>
-      <w:proofErr w:type="spellEnd"/>
       <w:r>
         <w:t xml:space="preserve"> appelle </w:t>
       </w:r>
-      <w:proofErr w:type="spellStart"/>
       <w:r>
         <w:rPr>
           <w:i/>
         </w:rPr>
         <w:t>updateTouch</w:t>
       </w:r>
-      <w:proofErr w:type="spellEnd"/>
       <w:r>
         <w:t>, etc.</w:t>
       </w:r>
@@ -1146,36 +1086,30 @@
       <w:r>
         <w:t xml:space="preserve">Le fonctionnement avec un écran tactile (non encore testé) devrait être similaire, les méthodes de l’interface </w:t>
       </w:r>
-      <w:proofErr w:type="spellStart"/>
       <w:r>
         <w:rPr>
           <w:i/>
         </w:rPr>
         <w:t>TuioListener</w:t>
       </w:r>
-      <w:proofErr w:type="spellEnd"/>
       <w:r>
         <w:t xml:space="preserve"> (</w:t>
       </w:r>
-      <w:proofErr w:type="spellStart"/>
       <w:r>
         <w:rPr>
           <w:i/>
         </w:rPr>
         <w:t>addTuioCursor</w:t>
       </w:r>
-      <w:proofErr w:type="spellEnd"/>
       <w:r>
         <w:t xml:space="preserve">, </w:t>
       </w:r>
-      <w:proofErr w:type="spellStart"/>
       <w:r>
         <w:rPr>
           <w:i/>
         </w:rPr>
         <w:t>removeTuioCursor</w:t>
       </w:r>
-      <w:proofErr w:type="spellEnd"/>
       <w:r>
         <w:t xml:space="preserve">, etc.) appellent aussi les méthodes équivalentes </w:t>
       </w:r>
@@ -1199,27 +1133,18 @@
         </w:rPr>
         <w:sym w:font="Wingdings" w:char="F0E8"/>
       </w:r>
-      <w:proofErr w:type="gramStart"/>
       <w:r>
         <w:rPr>
           <w:b/>
           <w:color w:val="FF0000"/>
         </w:rPr>
-        <w:t>à</w:t>
-      </w:r>
-      <w:proofErr w:type="gramEnd"/>
+        <w:t xml:space="preserve">à </w:t>
+      </w:r>
       <w:r>
         <w:rPr>
           <w:b/>
           <w:color w:val="FF0000"/>
         </w:rPr>
-        <w:t xml:space="preserve"> </w:t>
-      </w:r>
-      <w:r>
-        <w:rPr>
-          <w:b/>
-          <w:color w:val="FF0000"/>
-        </w:rPr>
         <w:t>tester</w:t>
       </w:r>
     </w:p>
@@ -1228,14 +1153,12 @@
       <w:r>
         <w:t xml:space="preserve">La responsabilité de l’interaction appartient à la classe </w:t>
       </w:r>
-      <w:proofErr w:type="spellStart"/>
       <w:r>
         <w:rPr>
           <w:i/>
         </w:rPr>
         <w:t>MapInteractionPane</w:t>
       </w:r>
-      <w:proofErr w:type="spellEnd"/>
       <w:r>
         <w:t xml:space="preserve">. Cette classe est de type </w:t>
       </w:r>
@@ -1269,22 +1192,12 @@
           <w:i/>
         </w:rPr>
       </w:pPr>
-      <w:proofErr w:type="spellStart"/>
-      <w:r>
-        <w:rPr>
-          <w:i/>
-        </w:rPr>
-        <w:t>float</w:t>
-      </w:r>
-      <w:proofErr w:type="spellEnd"/>
-      <w:r>
-        <w:rPr>
-          <w:i/>
-        </w:rPr>
-        <w:t xml:space="preserve"> </w:t>
-      </w:r>
-      <w:proofErr w:type="spellStart"/>
-      <w:proofErr w:type="gramStart"/>
+      <w:r>
+        <w:rPr>
+          <w:i/>
+        </w:rPr>
+        <w:t xml:space="preserve">float </w:t>
+      </w:r>
       <w:r>
         <w:rPr>
           <w:b/>
@@ -1292,41 +1205,11 @@
         </w:rPr>
         <w:t>getInterestForPoint</w:t>
       </w:r>
-      <w:proofErr w:type="spellEnd"/>
-      <w:r>
-        <w:rPr>
-          <w:i/>
-        </w:rPr>
-        <w:t>(</w:t>
-      </w:r>
-      <w:proofErr w:type="spellStart"/>
-      <w:proofErr w:type="gramEnd"/>
-      <w:r>
-        <w:rPr>
-          <w:i/>
-        </w:rPr>
-        <w:t>float</w:t>
-      </w:r>
-      <w:proofErr w:type="spellEnd"/>
-      <w:r>
-        <w:rPr>
-          <w:i/>
-        </w:rPr>
-        <w:t xml:space="preserve"> x, </w:t>
-      </w:r>
-      <w:proofErr w:type="spellStart"/>
-      <w:r>
-        <w:rPr>
-          <w:i/>
-        </w:rPr>
-        <w:t>float</w:t>
-      </w:r>
-      <w:proofErr w:type="spellEnd"/>
-      <w:r>
-        <w:rPr>
-          <w:i/>
-        </w:rPr>
-        <w:t xml:space="preserve"> y)</w:t>
+      <w:r>
+        <w:rPr>
+          <w:i/>
+        </w:rPr>
+        <w:t>(float x, float y)</w:t>
       </w:r>
       <w:r>
         <w:rPr>
@@ -1341,14 +1224,12 @@
         <w:br/>
         <w:t xml:space="preserve">Dans le cas de la classe </w:t>
       </w:r>
-      <w:proofErr w:type="spellStart"/>
       <w:r>
         <w:rPr>
           <w:i/>
         </w:rPr>
         <w:t>MapInteractionPane</w:t>
       </w:r>
-      <w:proofErr w:type="spellEnd"/>
       <w:r>
         <w:t xml:space="preserve">, la valeur renvoyée (100.0) est la valeur la plus haute de l’ensemble des valeurs renvoyées par ce type de composant </w:t>
       </w:r>
@@ -1364,25 +1245,21 @@
       <w:r>
         <w:t xml:space="preserve"> d’intérêt pour une mission donnée (classe </w:t>
       </w:r>
-      <w:proofErr w:type="spellStart"/>
       <w:r>
         <w:rPr>
           <w:i/>
         </w:rPr>
         <w:t>FingerPane</w:t>
       </w:r>
-      <w:proofErr w:type="spellEnd"/>
       <w:r>
         <w:t xml:space="preserve">) est complètement débrayée pour le moment : la classe </w:t>
       </w:r>
-      <w:proofErr w:type="spellStart"/>
       <w:r>
         <w:rPr>
           <w:i/>
         </w:rPr>
         <w:t>FingerPane</w:t>
       </w:r>
-      <w:proofErr w:type="spellEnd"/>
       <w:r>
         <w:t xml:space="preserve"> renvoie la valeur 10.0 et n’obtient donc jamais la gestion de l’événement.</w:t>
       </w:r>
@@ -1421,22 +1298,12 @@
           <w:i/>
         </w:rPr>
       </w:pPr>
-      <w:proofErr w:type="spellStart"/>
-      <w:r>
-        <w:rPr>
-          <w:i/>
-        </w:rPr>
-        <w:t>void</w:t>
-      </w:r>
-      <w:proofErr w:type="spellEnd"/>
-      <w:r>
-        <w:rPr>
-          <w:i/>
-        </w:rPr>
-        <w:t xml:space="preserve"> </w:t>
-      </w:r>
-      <w:proofErr w:type="spellStart"/>
-      <w:proofErr w:type="gramStart"/>
+      <w:r>
+        <w:rPr>
+          <w:i/>
+        </w:rPr>
+        <w:t xml:space="preserve">void </w:t>
+      </w:r>
       <w:r>
         <w:rPr>
           <w:b/>
@@ -1444,55 +1311,11 @@
         </w:rPr>
         <w:t>addTouch</w:t>
       </w:r>
-      <w:proofErr w:type="spellEnd"/>
-      <w:r>
-        <w:rPr>
-          <w:i/>
-        </w:rPr>
-        <w:t>(</w:t>
-      </w:r>
-      <w:proofErr w:type="spellStart"/>
-      <w:proofErr w:type="gramEnd"/>
-      <w:r>
-        <w:rPr>
-          <w:i/>
-        </w:rPr>
-        <w:t>float</w:t>
-      </w:r>
-      <w:proofErr w:type="spellEnd"/>
-      <w:r>
-        <w:rPr>
-          <w:i/>
-        </w:rPr>
-        <w:t xml:space="preserve"> x, </w:t>
-      </w:r>
-      <w:proofErr w:type="spellStart"/>
-      <w:r>
-        <w:rPr>
-          <w:i/>
-        </w:rPr>
-        <w:t>float</w:t>
-      </w:r>
-      <w:proofErr w:type="spellEnd"/>
-      <w:r>
-        <w:rPr>
-          <w:i/>
-        </w:rPr>
-        <w:t xml:space="preserve"> y, Object </w:t>
-      </w:r>
-      <w:proofErr w:type="spellStart"/>
-      <w:r>
-        <w:rPr>
-          <w:i/>
-        </w:rPr>
-        <w:t>touchref</w:t>
-      </w:r>
-      <w:proofErr w:type="spellEnd"/>
-      <w:r>
-        <w:rPr>
-          <w:i/>
-        </w:rPr>
-        <w:t>)</w:t>
+      <w:r>
+        <w:rPr>
+          <w:i/>
+        </w:rPr>
+        <w:t>(float x, float y, Object touchref)</w:t>
       </w:r>
       <w:r>
         <w:rPr>
@@ -1509,25 +1332,21 @@
       <w:r>
         <w:t xml:space="preserve"> dans la classe </w:t>
       </w:r>
-      <w:proofErr w:type="spellStart"/>
       <w:r>
         <w:rPr>
           <w:i/>
         </w:rPr>
         <w:t>MapInteractionPane</w:t>
       </w:r>
-      <w:proofErr w:type="spellEnd"/>
       <w:r>
         <w:t xml:space="preserve"> : voir méthode </w:t>
       </w:r>
-      <w:proofErr w:type="spellStart"/>
       <w:r>
         <w:rPr>
           <w:i/>
         </w:rPr>
         <w:t>updateTouch</w:t>
       </w:r>
-      <w:proofErr w:type="spellEnd"/>
       <w:r>
         <w:t>.</w:t>
       </w:r>
@@ -1546,22 +1365,12 @@
           <w:i/>
         </w:rPr>
       </w:pPr>
-      <w:proofErr w:type="spellStart"/>
-      <w:r>
-        <w:rPr>
-          <w:i/>
-        </w:rPr>
-        <w:t>void</w:t>
-      </w:r>
-      <w:proofErr w:type="spellEnd"/>
-      <w:r>
-        <w:rPr>
-          <w:i/>
-        </w:rPr>
-        <w:t xml:space="preserve"> </w:t>
-      </w:r>
-      <w:proofErr w:type="spellStart"/>
-      <w:proofErr w:type="gramStart"/>
+      <w:r>
+        <w:rPr>
+          <w:i/>
+        </w:rPr>
+        <w:t xml:space="preserve">void </w:t>
+      </w:r>
       <w:r>
         <w:rPr>
           <w:b/>
@@ -1569,55 +1378,11 @@
         </w:rPr>
         <w:t>updateTouch</w:t>
       </w:r>
-      <w:proofErr w:type="spellEnd"/>
-      <w:r>
-        <w:rPr>
-          <w:i/>
-        </w:rPr>
-        <w:t>(</w:t>
-      </w:r>
-      <w:proofErr w:type="spellStart"/>
-      <w:proofErr w:type="gramEnd"/>
-      <w:r>
-        <w:rPr>
-          <w:i/>
-        </w:rPr>
-        <w:t>float</w:t>
-      </w:r>
-      <w:proofErr w:type="spellEnd"/>
-      <w:r>
-        <w:rPr>
-          <w:i/>
-        </w:rPr>
-        <w:t xml:space="preserve"> x, </w:t>
-      </w:r>
-      <w:proofErr w:type="spellStart"/>
-      <w:r>
-        <w:rPr>
-          <w:i/>
-        </w:rPr>
-        <w:t>float</w:t>
-      </w:r>
-      <w:proofErr w:type="spellEnd"/>
-      <w:r>
-        <w:rPr>
-          <w:i/>
-        </w:rPr>
-        <w:t xml:space="preserve"> y, Object </w:t>
-      </w:r>
-      <w:proofErr w:type="spellStart"/>
-      <w:r>
-        <w:rPr>
-          <w:i/>
-        </w:rPr>
-        <w:t>touchref</w:t>
-      </w:r>
-      <w:proofErr w:type="spellEnd"/>
-      <w:r>
-        <w:rPr>
-          <w:i/>
-        </w:rPr>
-        <w:t>)</w:t>
+      <w:r>
+        <w:rPr>
+          <w:i/>
+        </w:rPr>
+        <w:t>(float x, float y, Object touchref)</w:t>
       </w:r>
       <w:r>
         <w:rPr>
@@ -1634,36 +1399,30 @@
       <w:r>
         <w:t xml:space="preserve">. L’ordre des appels successifs est le suivant </w:t>
       </w:r>
-      <w:proofErr w:type="spellStart"/>
       <w:r>
         <w:rPr>
           <w:i/>
         </w:rPr>
         <w:t>TouchGlass.mouseDragged</w:t>
       </w:r>
-      <w:proofErr w:type="spellEnd"/>
       <w:r>
         <w:t xml:space="preserve"> -&gt; </w:t>
       </w:r>
-      <w:proofErr w:type="spellStart"/>
       <w:r>
         <w:rPr>
           <w:i/>
         </w:rPr>
         <w:t>TouchGlass.updateTouch</w:t>
       </w:r>
-      <w:proofErr w:type="spellEnd"/>
       <w:r>
         <w:t xml:space="preserve"> -&gt; </w:t>
       </w:r>
-      <w:proofErr w:type="spellStart"/>
       <w:r>
         <w:rPr>
           <w:i/>
         </w:rPr>
         <w:t>MapInteractionPane.updateTouch</w:t>
       </w:r>
-      <w:proofErr w:type="spellEnd"/>
       <w:r>
         <w:t>.</w:t>
       </w:r>
@@ -1686,47 +1445,33 @@
       <w:r>
         <w:t xml:space="preserve">Le déplacement n’a pas encore débuté, un drapeau (attribut </w:t>
       </w:r>
-      <w:proofErr w:type="spellStart"/>
       <w:r>
         <w:rPr>
           <w:i/>
         </w:rPr>
         <w:t>panStarted</w:t>
       </w:r>
-      <w:proofErr w:type="spellEnd"/>
-      <w:r>
-        <w:t xml:space="preserve">) est alors positionné à </w:t>
-      </w:r>
-      <w:proofErr w:type="spellStart"/>
-      <w:r>
-        <w:t>true</w:t>
-      </w:r>
-      <w:proofErr w:type="spellEnd"/>
-      <w:r>
-        <w:t>. La position de départ (x et y) est alors mémorisée</w:t>
+      <w:r>
+        <w:t>) est alors positionné à true. La position de départ (x et y) est alors mémorisée</w:t>
       </w:r>
       <w:r>
         <w:t xml:space="preserve"> (attributs </w:t>
       </w:r>
-      <w:proofErr w:type="spellStart"/>
       <w:r>
         <w:rPr>
           <w:i/>
         </w:rPr>
         <w:t>panStartX</w:t>
       </w:r>
-      <w:proofErr w:type="spellEnd"/>
       <w:r>
         <w:t xml:space="preserve"> et </w:t>
       </w:r>
-      <w:proofErr w:type="spellStart"/>
       <w:r>
         <w:rPr>
           <w:i/>
         </w:rPr>
         <w:t>panStartY</w:t>
       </w:r>
-      <w:proofErr w:type="spellEnd"/>
       <w:r>
         <w:t>)</w:t>
       </w:r>
@@ -1743,28 +1488,18 @@
         <w:t>Note</w:t>
       </w:r>
       <w:r>
-        <w:t xml:space="preserve"> : le positionnement à </w:t>
-      </w:r>
-      <w:proofErr w:type="spellStart"/>
-      <w:r>
-        <w:t>true</w:t>
-      </w:r>
-      <w:proofErr w:type="spellEnd"/>
-      <w:r>
-        <w:t xml:space="preserve"> de ce drapeau engendre le dessin d’un curseur graphique (quadruple </w:t>
+        <w:t xml:space="preserve"> : le positionnement à true de ce drapeau engendre le dessin d’un curseur graphique (quadruple </w:t>
       </w:r>
       <w:r>
         <w:lastRenderedPageBreak/>
         <w:t xml:space="preserve">flèche) qui suit le déplacement. L’affichage de ce curseur est réalisé dans la méthode </w:t>
       </w:r>
-      <w:proofErr w:type="spellStart"/>
       <w:r>
         <w:rPr>
           <w:i/>
         </w:rPr>
         <w:t>paintComponent</w:t>
       </w:r>
-      <w:proofErr w:type="spellEnd"/>
       <w:r>
         <w:t xml:space="preserve"> (voir plus loin).</w:t>
       </w:r>
@@ -1783,47 +1518,33 @@
       <w:r>
         <w:t>Le déplacement a débuté (</w:t>
       </w:r>
-      <w:proofErr w:type="spellStart"/>
       <w:r>
         <w:rPr>
           <w:i/>
         </w:rPr>
         <w:t>panStarted</w:t>
       </w:r>
-      <w:proofErr w:type="spellEnd"/>
-      <w:r>
-        <w:t xml:space="preserve"> est déjà positionné à </w:t>
-      </w:r>
-      <w:proofErr w:type="spellStart"/>
-      <w:r>
-        <w:t>true</w:t>
-      </w:r>
-      <w:proofErr w:type="spellEnd"/>
-      <w:r>
-        <w:t>), on effectue le calcul du décalage en x et en y</w:t>
+      <w:r>
+        <w:t xml:space="preserve"> est déjà positionné à true), on effectue le calcul du décalage en x et en y</w:t>
       </w:r>
       <w:r>
         <w:t xml:space="preserve"> (mémorisation des valeurs dans les attributs </w:t>
       </w:r>
-      <w:proofErr w:type="spellStart"/>
       <w:r>
         <w:rPr>
           <w:i/>
         </w:rPr>
         <w:t>panDeltaX</w:t>
       </w:r>
-      <w:proofErr w:type="spellEnd"/>
       <w:r>
         <w:t xml:space="preserve"> et </w:t>
       </w:r>
-      <w:proofErr w:type="spellStart"/>
       <w:r>
         <w:rPr>
           <w:i/>
         </w:rPr>
         <w:t>panDeltaY</w:t>
       </w:r>
-      <w:proofErr w:type="spellEnd"/>
       <w:r>
         <w:t>)</w:t>
       </w:r>
@@ -1842,25 +1563,21 @@
       <w:r>
         <w:t xml:space="preserve">méthode </w:t>
       </w:r>
-      <w:proofErr w:type="spellStart"/>
       <w:r>
         <w:rPr>
           <w:i/>
         </w:rPr>
         <w:t>panPx</w:t>
       </w:r>
-      <w:proofErr w:type="spellEnd"/>
       <w:r>
         <w:t xml:space="preserve"> de la classe </w:t>
       </w:r>
-      <w:proofErr w:type="spellStart"/>
       <w:r>
         <w:rPr>
           <w:i/>
         </w:rPr>
         <w:t>GoogleMapGround</w:t>
       </w:r>
-      <w:proofErr w:type="spellEnd"/>
       <w:r>
         <w:t>.</w:t>
       </w:r>
@@ -1879,14 +1596,12 @@
       <w:r>
         <w:t xml:space="preserve">est une sous partie des huit cartes additionnelles qui ont été téléchargées autour de la carte principale (nord, nord-est, est, etc.). Le téléchargement n’est déclenché qu’au relâchement du touché (méthode </w:t>
       </w:r>
-      <w:proofErr w:type="spellStart"/>
       <w:r>
         <w:rPr>
           <w:i/>
         </w:rPr>
         <w:t>removeTouch</w:t>
       </w:r>
-      <w:proofErr w:type="spellEnd"/>
       <w:r>
         <w:t>).</w:t>
       </w:r>
@@ -1906,27 +1621,11 @@
       <w:r>
         <w:t xml:space="preserve">Le corps de la méthode n’est exécuté que si le téléchargement des cartes est terminés, il est bloqué dans le cas contraire et le déplacement est impossible : test conditionnel </w:t>
       </w:r>
-      <w:proofErr w:type="gramStart"/>
-      <w:r>
-        <w:rPr>
-          <w:i/>
-        </w:rPr>
-        <w:t>if(</w:t>
-      </w:r>
-      <w:proofErr w:type="spellStart"/>
-      <w:proofErr w:type="gramEnd"/>
-      <w:r>
-        <w:rPr>
-          <w:i/>
-        </w:rPr>
-        <w:t>mapManagerUI.isDrawConpleted</w:t>
-      </w:r>
-      <w:proofErr w:type="spellEnd"/>
-      <w:r>
-        <w:rPr>
-          <w:i/>
-        </w:rPr>
-        <w:t>())</w:t>
+      <w:r>
+        <w:rPr>
+          <w:i/>
+        </w:rPr>
+        <w:t>if(mapManagerUI.isDrawConpleted())</w:t>
       </w:r>
       <w:r>
         <w:t>.</w:t>
@@ -1946,22 +1645,12 @@
           <w:i/>
         </w:rPr>
       </w:pPr>
-      <w:proofErr w:type="spellStart"/>
-      <w:r>
-        <w:rPr>
-          <w:i/>
-        </w:rPr>
-        <w:t>void</w:t>
-      </w:r>
-      <w:proofErr w:type="spellEnd"/>
-      <w:r>
-        <w:rPr>
-          <w:i/>
-        </w:rPr>
-        <w:t xml:space="preserve"> </w:t>
-      </w:r>
-      <w:proofErr w:type="spellStart"/>
-      <w:proofErr w:type="gramStart"/>
+      <w:r>
+        <w:rPr>
+          <w:i/>
+        </w:rPr>
+        <w:t xml:space="preserve">void </w:t>
+      </w:r>
       <w:r>
         <w:rPr>
           <w:b/>
@@ -1969,55 +1658,11 @@
         </w:rPr>
         <w:t>removeTouch</w:t>
       </w:r>
-      <w:proofErr w:type="spellEnd"/>
-      <w:r>
-        <w:rPr>
-          <w:i/>
-        </w:rPr>
-        <w:t>(</w:t>
-      </w:r>
-      <w:proofErr w:type="spellStart"/>
-      <w:proofErr w:type="gramEnd"/>
-      <w:r>
-        <w:rPr>
-          <w:i/>
-        </w:rPr>
-        <w:t>float</w:t>
-      </w:r>
-      <w:proofErr w:type="spellEnd"/>
-      <w:r>
-        <w:rPr>
-          <w:i/>
-        </w:rPr>
-        <w:t xml:space="preserve"> x, </w:t>
-      </w:r>
-      <w:proofErr w:type="spellStart"/>
-      <w:r>
-        <w:rPr>
-          <w:i/>
-        </w:rPr>
-        <w:t>float</w:t>
-      </w:r>
-      <w:proofErr w:type="spellEnd"/>
-      <w:r>
-        <w:rPr>
-          <w:i/>
-        </w:rPr>
-        <w:t xml:space="preserve"> y, Object </w:t>
-      </w:r>
-      <w:proofErr w:type="spellStart"/>
-      <w:r>
-        <w:rPr>
-          <w:i/>
-        </w:rPr>
-        <w:t>touchref</w:t>
-      </w:r>
-      <w:proofErr w:type="spellEnd"/>
-      <w:r>
-        <w:rPr>
-          <w:i/>
-        </w:rPr>
-        <w:t>)</w:t>
+      <w:r>
+        <w:rPr>
+          <w:i/>
+        </w:rPr>
+        <w:t>(float x, float y, Object touchref)</w:t>
       </w:r>
       <w:r>
         <w:rPr>
@@ -2055,14 +1700,12 @@
       <w:r>
         <w:t xml:space="preserve">Repositionnement à false du drapeau </w:t>
       </w:r>
-      <w:proofErr w:type="spellStart"/>
       <w:r>
         <w:rPr>
           <w:i/>
         </w:rPr>
         <w:t>panStarted</w:t>
       </w:r>
-      <w:proofErr w:type="spellEnd"/>
       <w:r>
         <w:t>.</w:t>
       </w:r>
@@ -2081,14 +1724,12 @@
       <w:r>
         <w:t xml:space="preserve">Disparition progressive du curseur de déplacement (quadruple flèche) à l’aide de la classe </w:t>
       </w:r>
-      <w:proofErr w:type="spellStart"/>
       <w:r>
         <w:rPr>
           <w:i/>
         </w:rPr>
         <w:t>ImageLighteningAnim</w:t>
       </w:r>
-      <w:proofErr w:type="spellEnd"/>
       <w:r>
         <w:t>.</w:t>
       </w:r>
@@ -2134,36 +1775,30 @@
       <w:r>
         <w:t xml:space="preserve">emande la mise à jour de la carte (demande de téléchargement) par l’appel de la méthode </w:t>
       </w:r>
-      <w:proofErr w:type="spellStart"/>
       <w:r>
         <w:rPr>
           <w:i/>
         </w:rPr>
         <w:t>updateMap</w:t>
       </w:r>
-      <w:proofErr w:type="spellEnd"/>
       <w:r>
         <w:t xml:space="preserve"> de la classe </w:t>
       </w:r>
-      <w:proofErr w:type="spellStart"/>
       <w:r>
         <w:rPr>
           <w:i/>
         </w:rPr>
         <w:t>GoogleMapGround</w:t>
       </w:r>
-      <w:proofErr w:type="spellEnd"/>
       <w:r>
         <w:t xml:space="preserve"> avec les dernières valeurs du déplacement mémorisées dans la méthode </w:t>
       </w:r>
-      <w:proofErr w:type="spellStart"/>
       <w:r>
         <w:rPr>
           <w:i/>
         </w:rPr>
         <w:t>updateTouch</w:t>
       </w:r>
-      <w:proofErr w:type="spellEnd"/>
       <w:r>
         <w:t>.</w:t>
       </w:r>
@@ -2179,22 +1814,12 @@
           <w:numId w:val="6"/>
         </w:numPr>
       </w:pPr>
-      <w:proofErr w:type="spellStart"/>
-      <w:r>
-        <w:rPr>
-          <w:i/>
-        </w:rPr>
-        <w:t>void</w:t>
-      </w:r>
-      <w:proofErr w:type="spellEnd"/>
-      <w:r>
-        <w:rPr>
-          <w:i/>
-        </w:rPr>
-        <w:t xml:space="preserve"> </w:t>
-      </w:r>
-      <w:proofErr w:type="spellStart"/>
-      <w:proofErr w:type="gramStart"/>
+      <w:r>
+        <w:rPr>
+          <w:i/>
+        </w:rPr>
+        <w:t xml:space="preserve">void </w:t>
+      </w:r>
       <w:r>
         <w:rPr>
           <w:b/>
@@ -2202,33 +1827,11 @@
         </w:rPr>
         <w:t>canceltouch</w:t>
       </w:r>
-      <w:proofErr w:type="spellEnd"/>
-      <w:r>
-        <w:rPr>
-          <w:i/>
-        </w:rPr>
-        <w:t>(</w:t>
-      </w:r>
-      <w:proofErr w:type="gramEnd"/>
-      <w:r>
-        <w:rPr>
-          <w:i/>
-        </w:rPr>
-        <w:t xml:space="preserve">Object </w:t>
-      </w:r>
-      <w:proofErr w:type="spellStart"/>
-      <w:r>
-        <w:rPr>
-          <w:i/>
-        </w:rPr>
-        <w:t>touchref</w:t>
-      </w:r>
-      <w:proofErr w:type="spellEnd"/>
-      <w:r>
-        <w:rPr>
-          <w:i/>
-        </w:rPr>
-        <w:t>)</w:t>
+      <w:r>
+        <w:rPr>
+          <w:i/>
+        </w:rPr>
+        <w:t>(Object touchref)</w:t>
       </w:r>
       <w:r>
         <w:br/>
@@ -2255,49 +1858,35 @@
       </w:r>
       <w:r>
         <w:br/>
-        <w:t xml:space="preserve">Il mémorise dans des attributs privés les références vers les instances des classes créées dans la classe </w:t>
-      </w:r>
-      <w:proofErr w:type="spellStart"/>
-      <w:r>
-        <w:t>MainFrame</w:t>
-      </w:r>
-      <w:proofErr w:type="spellEnd"/>
-      <w:r>
-        <w:t xml:space="preserve"> : </w:t>
-      </w:r>
-      <w:proofErr w:type="spellStart"/>
+        <w:t xml:space="preserve">Il mémorise dans des attributs privés les références vers les instances des classes créées dans la classe MainFrame : </w:t>
+      </w:r>
       <w:r>
         <w:rPr>
           <w:i/>
         </w:rPr>
         <w:t>GoogleMapGround</w:t>
       </w:r>
-      <w:proofErr w:type="spellEnd"/>
       <w:r>
         <w:t xml:space="preserve"> et </w:t>
       </w:r>
-      <w:proofErr w:type="spellStart"/>
       <w:r>
         <w:rPr>
           <w:i/>
         </w:rPr>
         <w:t>GoogleMapManagerUI</w:t>
       </w:r>
-      <w:proofErr w:type="spellEnd"/>
       <w:r>
         <w:t>.</w:t>
       </w:r>
       <w:r>
         <w:t xml:space="preserve"> Il charge aussi dans une instance de </w:t>
       </w:r>
-      <w:proofErr w:type="spellStart"/>
       <w:r>
         <w:rPr>
           <w:i/>
         </w:rPr>
         <w:t>BufferedImage</w:t>
       </w:r>
-      <w:proofErr w:type="spellEnd"/>
       <w:r>
         <w:t xml:space="preserve"> le curseur de déplacement (quadruple flèche).</w:t>
       </w:r>
@@ -2318,36 +1907,12 @@
           <w:i/>
         </w:rPr>
       </w:pPr>
-      <w:proofErr w:type="spellStart"/>
-      <w:r>
-        <w:rPr>
-          <w:i/>
-        </w:rPr>
-        <w:t>protected</w:t>
-      </w:r>
-      <w:proofErr w:type="spellEnd"/>
-      <w:r>
-        <w:rPr>
-          <w:i/>
-        </w:rPr>
-        <w:t xml:space="preserve"> </w:t>
-      </w:r>
-      <w:proofErr w:type="spellStart"/>
-      <w:r>
-        <w:rPr>
-          <w:i/>
-        </w:rPr>
-        <w:t>void</w:t>
-      </w:r>
-      <w:proofErr w:type="spellEnd"/>
-      <w:r>
-        <w:rPr>
-          <w:i/>
-        </w:rPr>
-        <w:t xml:space="preserve"> </w:t>
-      </w:r>
-      <w:proofErr w:type="spellStart"/>
-      <w:proofErr w:type="gramStart"/>
+      <w:r>
+        <w:rPr>
+          <w:i/>
+        </w:rPr>
+        <w:t xml:space="preserve">protected void </w:t>
+      </w:r>
       <w:r>
         <w:rPr>
           <w:b/>
@@ -2355,27 +1920,11 @@
         </w:rPr>
         <w:t>paintComponent</w:t>
       </w:r>
-      <w:proofErr w:type="spellEnd"/>
-      <w:r>
-        <w:rPr>
-          <w:i/>
-        </w:rPr>
-        <w:t>(</w:t>
-      </w:r>
-      <w:proofErr w:type="spellStart"/>
-      <w:proofErr w:type="gramEnd"/>
-      <w:r>
-        <w:rPr>
-          <w:i/>
-        </w:rPr>
-        <w:t>Graphics</w:t>
-      </w:r>
-      <w:proofErr w:type="spellEnd"/>
-      <w:r>
-        <w:rPr>
-          <w:i/>
-        </w:rPr>
-        <w:t xml:space="preserve"> g)</w:t>
+      <w:r>
+        <w:rPr>
+          <w:i/>
+        </w:rPr>
+        <w:t>(Graphics g)</w:t>
       </w:r>
       <w:r>
         <w:rPr>
@@ -2386,14 +1935,12 @@
       <w:r>
         <w:t xml:space="preserve">Redéfinition de la méthode de la classe </w:t>
       </w:r>
-      <w:proofErr w:type="spellStart"/>
       <w:r>
         <w:rPr>
           <w:i/>
         </w:rPr>
         <w:t>JComponent</w:t>
       </w:r>
-      <w:proofErr w:type="spellEnd"/>
       <w:r>
         <w:t> :</w:t>
       </w:r>
@@ -2442,14 +1989,12 @@
       <w:r>
         <w:t xml:space="preserve"> : la version initiale du projet a été livrée avec une classe aux fonctionnalités basiques assurant l’affichage d’un fond de carte au format bitmap sans possibilité de zoom ni de déplacement. Il s’agit de la classe </w:t>
       </w:r>
-      <w:proofErr w:type="spellStart"/>
       <w:r>
         <w:rPr>
           <w:i/>
         </w:rPr>
         <w:t>MapGround</w:t>
       </w:r>
-      <w:proofErr w:type="spellEnd"/>
       <w:r>
         <w:t xml:space="preserve"> qui affichait un fond de carte de la baie de Douarnenez. Cette classe, toujours présente dans le projet, n’est plus utilisée.</w:t>
       </w:r>
@@ -2459,14 +2004,12 @@
       <w:r>
         <w:t xml:space="preserve">Le composant graphique responsable de l’affichage des cartes est une instance de la classe </w:t>
       </w:r>
-      <w:proofErr w:type="spellStart"/>
       <w:r>
         <w:rPr>
           <w:i/>
         </w:rPr>
         <w:t>GoogleMapGround</w:t>
       </w:r>
-      <w:proofErr w:type="spellEnd"/>
       <w:r>
         <w:t xml:space="preserve">. Cette classe assure principalement une fonction d’adaptation entre le modèle de programmation du projet </w:t>
       </w:r>
@@ -2479,42 +2022,36 @@
       <w:r>
         <w:t xml:space="preserve"> (classe héritant de la classe </w:t>
       </w:r>
-      <w:proofErr w:type="spellStart"/>
       <w:r>
         <w:rPr>
           <w:i/>
         </w:rPr>
         <w:t>Map</w:t>
       </w:r>
-      <w:proofErr w:type="spellEnd"/>
       <w:r>
         <w:t>, voir figure 1)</w:t>
       </w:r>
       <w:r>
         <w:t xml:space="preserve"> et les classes précédemment développées dans le projet </w:t>
       </w:r>
-      <w:proofErr w:type="spellStart"/>
       <w:r>
         <w:rPr>
           <w:i/>
         </w:rPr>
         <w:t>TestGoogleStaticMapAPI</w:t>
       </w:r>
-      <w:proofErr w:type="spellEnd"/>
       <w:r>
         <w:t xml:space="preserve">. La </w:t>
       </w:r>
       <w:r>
         <w:t xml:space="preserve">classe principale, </w:t>
       </w:r>
-      <w:proofErr w:type="spellStart"/>
       <w:r>
         <w:rPr>
           <w:i/>
         </w:rPr>
         <w:t>GoogleMapManager</w:t>
       </w:r>
-      <w:proofErr w:type="spellEnd"/>
       <w:r>
         <w:t xml:space="preserve"> et les autres classes </w:t>
       </w:r>
@@ -2548,14 +2085,12 @@
       <w:r>
         <w:t xml:space="preserve">Google rend disponible l’accès à ces cartes de plusieurs manières à l’aide de différentes API. L’utilisation la plus courante est celle utilisant du code </w:t>
       </w:r>
-      <w:proofErr w:type="spellStart"/>
       <w:r>
         <w:rPr>
           <w:i/>
         </w:rPr>
         <w:t>Javascript</w:t>
       </w:r>
-      <w:proofErr w:type="spellEnd"/>
       <w:r>
         <w:t xml:space="preserve"> au sein de pages Web dynamiques </w:t>
       </w:r>
@@ -2566,88 +2101,34 @@
         <w:rPr>
           <w:i/>
         </w:rPr>
-        <w:t xml:space="preserve">Google </w:t>
-      </w:r>
-      <w:proofErr w:type="spellStart"/>
-      <w:r>
-        <w:rPr>
-          <w:i/>
-        </w:rPr>
-        <w:t>Maps</w:t>
-      </w:r>
-      <w:proofErr w:type="spellEnd"/>
-      <w:r>
-        <w:rPr>
-          <w:i/>
-        </w:rPr>
-        <w:t xml:space="preserve"> JavaScript API v3</w:t>
+        <w:t>Google Maps JavaScript API v3</w:t>
       </w:r>
       <w:r>
         <w:t xml:space="preserve">) </w:t>
       </w:r>
       <w:r>
-        <w:t xml:space="preserve">qui permet l’accès au contenu géographique. Une autre utilisation, similaire techniquement, est l’intégration de cartes Google au sein d’applications </w:t>
-      </w:r>
-      <w:proofErr w:type="spellStart"/>
-      <w:r>
-        <w:t>Android</w:t>
-      </w:r>
-      <w:proofErr w:type="spellEnd"/>
-      <w:r>
-        <w:t xml:space="preserve"> ou </w:t>
-      </w:r>
-      <w:proofErr w:type="spellStart"/>
-      <w:r>
-        <w:t>Iphone</w:t>
-      </w:r>
-      <w:proofErr w:type="spellEnd"/>
-      <w:r>
-        <w:t>.</w:t>
+        <w:t>qui permet l’accès au contenu géographique. Une autre utilisation, similaire techniquement, est l’intégration de cartes Google au sein d’applications Android ou Iphone.</w:t>
       </w:r>
     </w:p>
     <w:p/>
     <w:p>
       <w:r>
-        <w:t xml:space="preserve">Aucune API n’existe pour récupérer du contenu géographique directement dans un code Java (ou C, Python, etc.). Une solution, un peu détournée, est d’utiliser l’API Google </w:t>
-      </w:r>
-      <w:proofErr w:type="spellStart"/>
-      <w:r>
-        <w:rPr>
-          <w:i/>
-        </w:rPr>
-        <w:t>Static</w:t>
-      </w:r>
-      <w:proofErr w:type="spellEnd"/>
-      <w:r>
-        <w:rPr>
-          <w:i/>
-        </w:rPr>
-        <w:t xml:space="preserve"> </w:t>
-      </w:r>
-      <w:proofErr w:type="spellStart"/>
-      <w:r>
-        <w:rPr>
-          <w:i/>
-        </w:rPr>
-        <w:t>Maps</w:t>
-      </w:r>
-      <w:proofErr w:type="spellEnd"/>
-      <w:r>
-        <w:rPr>
-          <w:i/>
-        </w:rPr>
-        <w:t xml:space="preserve"> API V2</w:t>
-      </w:r>
-      <w:r>
-        <w:t xml:space="preserve">. L’objectif premier de cette API est d’offrir la possibilité d’intégrer au sein d’une page Web une image Google </w:t>
-      </w:r>
-      <w:proofErr w:type="spellStart"/>
-      <w:r>
-        <w:t>Maps</w:t>
-      </w:r>
-      <w:proofErr w:type="spellEnd"/>
-      <w:r>
-        <w:t xml:space="preserve"> obtenue à l’aide d’une URL.</w:t>
+        <w:t xml:space="preserve">Aucune API n’existe pour récupérer du contenu géographique directement dans </w:t>
+      </w:r>
+      <w:r>
+        <w:t>du</w:t>
+      </w:r>
+      <w:r>
+        <w:t xml:space="preserve"> code Java (ou C, Python, etc.). Une solution, un peu détournée, est d’utiliser l’API Google </w:t>
+      </w:r>
+      <w:r>
+        <w:rPr>
+          <w:i/>
+        </w:rPr>
+        <w:t>Static Maps API V2</w:t>
+      </w:r>
+      <w:r>
+        <w:t>. L’objectif premier de cette API est d’offrir la possibilité d’intégrer au sein d’une page Web une image Google Maps obtenue à l’aide d’une URL.</w:t>
       </w:r>
     </w:p>
     <w:p/>
@@ -2730,32 +2211,17 @@
       <w:r>
         <w:t xml:space="preserve">Figure </w:t>
       </w:r>
-      <w:r>
-        <w:fldChar w:fldCharType="begin"/>
-      </w:r>
-      <w:r>
-        <w:instrText xml:space="preserve"> SEQ Figure \* ARABIC </w:instrText>
-      </w:r>
-      <w:r>
-        <w:fldChar w:fldCharType="separate"/>
-      </w:r>
-      <w:r>
-        <w:rPr>
-          <w:noProof/>
-        </w:rPr>
-        <w:t>2</w:t>
-      </w:r>
-      <w:r>
-        <w:fldChar w:fldCharType="end"/>
-      </w:r>
-      <w:r>
-        <w:t xml:space="preserve"> : image obtenue avec l’URL </w:t>
-      </w:r>
-      <w:proofErr w:type="gramStart"/>
-      <w:r>
-        <w:t>:</w:t>
-      </w:r>
-      <w:proofErr w:type="gramEnd"/>
+      <w:fldSimple w:instr=" SEQ Figure \* ARABIC ">
+        <w:r>
+          <w:rPr>
+            <w:noProof/>
+          </w:rPr>
+          <w:t>2</w:t>
+        </w:r>
+      </w:fldSimple>
+      <w:r>
+        <w:t xml:space="preserve"> : image obtenue avec l’URL :</w:t>
+      </w:r>
       <w:r>
         <w:br/>
       </w:r>
@@ -2768,9 +2234,1096 @@
     </w:p>
     <w:p/>
     <w:p>
-      <w:bookmarkStart w:id="0" w:name="_GoBack"/>
-      <w:bookmarkEnd w:id="0"/>
-    </w:p>
+      <w:r>
+        <w:t>L’ensemble des paramètres associés à l’URL (</w:t>
+      </w:r>
+      <w:r>
+        <w:rPr>
+          <w:i/>
+        </w:rPr>
+        <w:t>center</w:t>
+      </w:r>
+      <w:r>
+        <w:t xml:space="preserve">, </w:t>
+      </w:r>
+      <w:r>
+        <w:rPr>
+          <w:i/>
+        </w:rPr>
+        <w:t>size</w:t>
+      </w:r>
+      <w:r>
+        <w:t xml:space="preserve">, </w:t>
+      </w:r>
+      <w:r>
+        <w:rPr>
+          <w:i/>
+        </w:rPr>
+        <w:t>format</w:t>
+      </w:r>
+      <w:r>
+        <w:t xml:space="preserve">, </w:t>
+      </w:r>
+      <w:r>
+        <w:rPr>
+          <w:i/>
+        </w:rPr>
+        <w:t>maptype</w:t>
+      </w:r>
+      <w:r>
+        <w:t xml:space="preserve">, etc.) est </w:t>
+      </w:r>
+      <w:r>
+        <w:t xml:space="preserve">très bien </w:t>
+      </w:r>
+      <w:r>
+        <w:t xml:space="preserve">décrit dans la documentation Google </w:t>
+      </w:r>
+      <w:r>
+        <w:t xml:space="preserve">(en anglais). Cette documentation est  </w:t>
+      </w:r>
+      <w:r>
+        <w:t>accessible à l’URL :</w:t>
+      </w:r>
+      <w:r>
+        <w:br/>
+      </w:r>
+      <w:r>
+        <w:tab/>
+      </w:r>
+      <w:hyperlink r:id="rId15" w:history="1">
+        <w:r>
+          <w:rPr>
+            <w:rStyle w:val="Lienhypertexte"/>
+          </w:rPr>
+          <w:t>https://developers.google.com/maps/documentation/staticmaps/</w:t>
+        </w:r>
+      </w:hyperlink>
+      <w:r>
+        <w:t xml:space="preserve"> </w:t>
+      </w:r>
+    </w:p>
+    <w:p/>
+    <w:p>
+      <w:r>
+        <w:t xml:space="preserve">Techniquement, il est relativement simple en Java, de récupérer au sein d’une instance de </w:t>
+      </w:r>
+      <w:r>
+        <w:rPr>
+          <w:i/>
+        </w:rPr>
+        <w:t>BufferedImage</w:t>
+      </w:r>
+      <w:r>
+        <w:t xml:space="preserve"> le flux d’une image à l’aide d’une URL  </w:t>
+      </w:r>
+      <w:r>
+        <w:t xml:space="preserve">(protocole HTTP) </w:t>
+      </w:r>
+      <w:r>
+        <w:t xml:space="preserve">aux formats standards </w:t>
+      </w:r>
+      <w:r>
+        <w:rPr>
+          <w:i/>
+        </w:rPr>
+        <w:t>gif</w:t>
+      </w:r>
+      <w:r>
+        <w:t xml:space="preserve">, </w:t>
+      </w:r>
+      <w:r>
+        <w:rPr>
+          <w:i/>
+        </w:rPr>
+        <w:t>bmp</w:t>
+      </w:r>
+      <w:r>
+        <w:t xml:space="preserve">, </w:t>
+      </w:r>
+      <w:r>
+        <w:rPr>
+          <w:i/>
+        </w:rPr>
+        <w:t>jpg</w:t>
+      </w:r>
+      <w:r>
+        <w:t xml:space="preserve">, etc. Voir le code de la méthode </w:t>
+      </w:r>
+      <w:r>
+        <w:rPr>
+          <w:i/>
+        </w:rPr>
+        <w:t>loadMap(…)</w:t>
+      </w:r>
+      <w:r>
+        <w:t xml:space="preserve"> </w:t>
+      </w:r>
+      <w:r>
+        <w:t xml:space="preserve">au sein de </w:t>
+      </w:r>
+      <w:r>
+        <w:t xml:space="preserve"> la classe </w:t>
+      </w:r>
+      <w:r>
+        <w:rPr>
+          <w:i/>
+        </w:rPr>
+        <w:t>GoogleMapManager</w:t>
+      </w:r>
+      <w:r>
+        <w:t xml:space="preserve"> :</w:t>
+      </w:r>
+    </w:p>
+    <w:p/>
+    <w:p>
+      <w:pPr>
+        <w:pStyle w:val="Code"/>
+        <w:rPr>
+          <w:color w:val="000000"/>
+          <w:sz w:val="20"/>
+          <w:szCs w:val="20"/>
+        </w:rPr>
+      </w:pPr>
+      <w:r>
+        <w:rPr>
+          <w:b/>
+          <w:bCs/>
+          <w:color w:val="000000"/>
+          <w:sz w:val="20"/>
+          <w:szCs w:val="20"/>
+        </w:rPr>
+        <w:t>BufferedImage</w:t>
+      </w:r>
+      <w:r>
+        <w:rPr>
+          <w:color w:val="000000"/>
+          <w:sz w:val="20"/>
+          <w:szCs w:val="20"/>
+        </w:rPr>
+        <w:t xml:space="preserve"> map = </w:t>
+      </w:r>
+      <w:r>
+        <w:rPr>
+          <w:b/>
+          <w:bCs/>
+          <w:color w:val="000000"/>
+          <w:sz w:val="20"/>
+          <w:szCs w:val="20"/>
+        </w:rPr>
+        <w:t>ImageIO</w:t>
+      </w:r>
+      <w:r>
+        <w:rPr>
+          <w:color w:val="000000"/>
+          <w:sz w:val="20"/>
+          <w:szCs w:val="20"/>
+        </w:rPr>
+        <w:t>.</w:t>
+      </w:r>
+      <w:r>
+        <w:rPr>
+          <w:i/>
+          <w:iCs/>
+          <w:color w:val="000000"/>
+          <w:sz w:val="20"/>
+          <w:szCs w:val="20"/>
+        </w:rPr>
+        <w:t>read</w:t>
+      </w:r>
+      <w:r>
+        <w:rPr>
+          <w:color w:val="000000"/>
+          <w:sz w:val="20"/>
+          <w:szCs w:val="20"/>
+        </w:rPr>
+        <w:t>(</w:t>
+      </w:r>
+      <w:r>
+        <w:rPr>
+          <w:b/>
+          <w:bCs/>
+          <w:color w:val="7F0055"/>
+          <w:sz w:val="20"/>
+          <w:szCs w:val="20"/>
+        </w:rPr>
+        <w:t>new</w:t>
+      </w:r>
+      <w:r>
+        <w:rPr>
+          <w:color w:val="000000"/>
+          <w:sz w:val="20"/>
+          <w:szCs w:val="20"/>
+        </w:rPr>
+        <w:t xml:space="preserve"> </w:t>
+      </w:r>
+      <w:r>
+        <w:rPr>
+          <w:b/>
+          <w:bCs/>
+          <w:color w:val="000000"/>
+          <w:sz w:val="20"/>
+          <w:szCs w:val="20"/>
+        </w:rPr>
+        <w:t>URL</w:t>
+      </w:r>
+      <w:r>
+        <w:rPr>
+          <w:color w:val="000000"/>
+          <w:sz w:val="20"/>
+          <w:szCs w:val="20"/>
+        </w:rPr>
+        <w:t>(getUrlMap(coordinate)));</w:t>
+      </w:r>
+    </w:p>
+    <w:p/>
+    <w:p>
+      <w:r>
+        <w:lastRenderedPageBreak/>
+        <w:t>Le principe est de télécharger la carte correspondant à la zone à visualiser mais aussi la zone adjacente à celle-ci : au nord, nord-est, est, etc. afin de permettre un déplacement souple</w:t>
+      </w:r>
+      <w:r>
+        <w:t xml:space="preserve"> dans l’interface graphique</w:t>
+      </w:r>
+      <w:r>
+        <w:t>. Ces cartes sont mises dans un cache mémoire.</w:t>
+      </w:r>
+      <w:r>
+        <w:t xml:space="preserve"> En fait, lors du téléchargement d’une carte à une taille donnée pour l’affichage à l’écran, il y a 9 téléchargements (carte centrale + 8 cartes adjacentes) afin de réaliser un</w:t>
+      </w:r>
+      <w:r>
+        <w:t>e</w:t>
+      </w:r>
+      <w:r>
+        <w:t xml:space="preserve"> carte globale dont la taille vaut trois fois en hauteur et en largeur la taille de la carte affichée.</w:t>
+      </w:r>
+    </w:p>
+    <w:p>
+      <w:pPr>
+        <w:keepNext/>
+        <w:jc w:val="center"/>
+      </w:pPr>
+      <w:r>
+        <w:object w:dxaOrig="4023" w:dyaOrig="2323">
+          <v:shape id="_x0000_i1026" type="#_x0000_t75" style="width:201pt;height:116.25pt" o:ole="">
+            <v:imagedata r:id="rId16" o:title=""/>
+          </v:shape>
+          <o:OLEObject Type="Embed" ProgID="Visio.Drawing.11" ShapeID="_x0000_i1026" DrawAspect="Content" ObjectID="_1440410703" r:id="rId17"/>
+        </w:object>
+      </w:r>
+    </w:p>
+    <w:p>
+      <w:pPr>
+        <w:pStyle w:val="Lgende"/>
+        <w:jc w:val="center"/>
+      </w:pPr>
+      <w:r>
+        <w:t xml:space="preserve">Figure </w:t>
+      </w:r>
+      <w:fldSimple w:instr=" SEQ Figure \* ARABIC ">
+        <w:r>
+          <w:rPr>
+            <w:noProof/>
+          </w:rPr>
+          <w:t>3</w:t>
+        </w:r>
+      </w:fldSimple>
+      <w:r>
+        <w:t xml:space="preserve"> : carte globale (9 cartes téléchargées)</w:t>
+      </w:r>
+    </w:p>
+    <w:p/>
+    <w:p>
+      <w:pPr>
+        <w:pStyle w:val="Titre4"/>
+      </w:pPr>
+      <w:r>
+        <w:t>Limitations</w:t>
+      </w:r>
+    </w:p>
+    <w:p/>
+    <w:p>
+      <w:r>
+        <w:t>Ce principe de téléchargement via HTTP des cartes rasters sur les serveurs de Google connait un certain nombre de limitations :</w:t>
+      </w:r>
+    </w:p>
+    <w:p>
+      <w:pPr>
+        <w:pStyle w:val="Paragraphedeliste"/>
+        <w:numPr>
+          <w:ilvl w:val="0"/>
+          <w:numId w:val="9"/>
+        </w:numPr>
+      </w:pPr>
+      <w:r>
+        <w:t>Google interdit l’accès au contenu cartographique autrement que par ses services. Il est donc interdit de mettre en cache le contenu pour un accès ultérieur. Dans le fonctionnement actuel, chaque déplacement induit plusieurs requêtes http sur les serveur Google, le principe est donc entièrement respecté.</w:t>
+      </w:r>
+      <w:r>
+        <w:br/>
+        <w:t xml:space="preserve">Plus d’informations sur les restrictions d’usage sur le document  </w:t>
+      </w:r>
+      <w:r>
+        <w:rPr>
+          <w:i/>
+        </w:rPr>
+        <w:t>Google Maps/Google Earth APIs Terms of Service</w:t>
+      </w:r>
+      <w:r>
+        <w:t xml:space="preserve"> à l’URL : </w:t>
+      </w:r>
+      <w:hyperlink r:id="rId18" w:history="1">
+        <w:r>
+          <w:rPr>
+            <w:rStyle w:val="Lienhypertexte"/>
+          </w:rPr>
+          <w:t>https://developers.google.com/maps/terms</w:t>
+        </w:r>
+      </w:hyperlink>
+      <w:r>
+        <w:t xml:space="preserve"> </w:t>
+      </w:r>
+    </w:p>
+    <w:p>
+      <w:pPr>
+        <w:pStyle w:val="Paragraphedeliste"/>
+        <w:numPr>
+          <w:ilvl w:val="0"/>
+          <w:numId w:val="9"/>
+        </w:numPr>
+      </w:pPr>
+      <w:r>
+        <w:t>Le nombre de requêtes sur les services Google est limité :</w:t>
+      </w:r>
+    </w:p>
+    <w:p>
+      <w:pPr>
+        <w:pStyle w:val="Paragraphedeliste"/>
+        <w:numPr>
+          <w:ilvl w:val="1"/>
+          <w:numId w:val="9"/>
+        </w:numPr>
+      </w:pPr>
+      <w:r>
+        <w:t xml:space="preserve">Dans le cas d’un accès </w:t>
+      </w:r>
+      <w:r>
+        <w:t>libre (</w:t>
+      </w:r>
+      <w:r>
+        <w:rPr>
+          <w:i/>
+        </w:rPr>
+        <w:t>Free Access</w:t>
+      </w:r>
+      <w:r>
+        <w:t>)</w:t>
+      </w:r>
+      <w:r>
+        <w:t xml:space="preserve">, la limite </w:t>
+      </w:r>
+      <w:r>
+        <w:t xml:space="preserve">d’utilisation gratuite </w:t>
+      </w:r>
+      <w:r>
+        <w:t>est de 25 000 requêtes par jour. Sachant qu’un déplacement (ou zoom) engendre 9 requêtes, la limite est de plus de 2 700 déplacements de cartes dans l’IHM.</w:t>
+      </w:r>
+    </w:p>
+    <w:p>
+      <w:pPr>
+        <w:pStyle w:val="Paragraphedeliste"/>
+        <w:numPr>
+          <w:ilvl w:val="1"/>
+          <w:numId w:val="9"/>
+        </w:numPr>
+      </w:pPr>
+      <w:r>
+        <w:t xml:space="preserve">Toujours avec le même type d’accès, </w:t>
+      </w:r>
+      <w:r>
+        <w:t xml:space="preserve">cette limite </w:t>
+      </w:r>
+      <w:r>
+        <w:t>peut être</w:t>
+      </w:r>
+      <w:r>
+        <w:t xml:space="preserve"> doublée (50 000 requêtes par jour). Google facture</w:t>
+      </w:r>
+      <w:r>
+        <w:t xml:space="preserve"> alors</w:t>
+      </w:r>
+      <w:r>
+        <w:t xml:space="preserve"> </w:t>
+      </w:r>
+      <w:r>
+        <w:t>0,5 $ chaque plage de 1 000 requêtes soit 12,5 $ par jour pour atteindre le quota payant maximal.</w:t>
+      </w:r>
+    </w:p>
+    <w:p>
+      <w:pPr>
+        <w:pStyle w:val="Paragraphedeliste"/>
+        <w:numPr>
+          <w:ilvl w:val="1"/>
+          <w:numId w:val="9"/>
+        </w:numPr>
+      </w:pPr>
+      <w:r>
+        <w:t xml:space="preserve">Un accès professionnel est possible mais qui sort de notre cadre d’utilisation : </w:t>
+      </w:r>
+      <w:r>
+        <w:rPr>
+          <w:i/>
+        </w:rPr>
+        <w:t>Google Maps API for Business</w:t>
+      </w:r>
+      <w:r>
+        <w:t>.</w:t>
+      </w:r>
+    </w:p>
+    <w:p>
+      <w:pPr>
+        <w:pStyle w:val="Paragraphedeliste"/>
+        <w:numPr>
+          <w:ilvl w:val="0"/>
+          <w:numId w:val="9"/>
+        </w:numPr>
+      </w:pPr>
+      <w:r>
+        <w:t xml:space="preserve">Chaque requête doit être associée à un compte Google déterminé. L’identification du compte est assurée dans la requête par la présence d’une clé alphanumérique (paramètre </w:t>
+      </w:r>
+      <w:r>
+        <w:rPr>
+          <w:i/>
+        </w:rPr>
+        <w:t>key</w:t>
+      </w:r>
+      <w:r>
+        <w:t xml:space="preserve"> de l’URL). Pour les développements, la clé utilisée est une clé associée à mon compte Google (Philippe TANGUY : phil.tanguy@gmail.com) et stockée dans le fichier </w:t>
+      </w:r>
+      <w:r>
+        <w:rPr>
+          <w:i/>
+        </w:rPr>
+        <w:t>StaticMapsAPIKey.properties</w:t>
+      </w:r>
+      <w:r>
+        <w:t xml:space="preserve"> présent à la racine du projet. Les clés s’obtienne</w:t>
+      </w:r>
+      <w:r>
+        <w:t>nt</w:t>
+      </w:r>
+      <w:r>
+        <w:t xml:space="preserve"> sur l’</w:t>
+      </w:r>
+      <w:r>
+        <w:rPr>
+          <w:i/>
+        </w:rPr>
+        <w:t>APIs Console</w:t>
+      </w:r>
+      <w:r>
+        <w:t xml:space="preserve"> à l’URL : </w:t>
+      </w:r>
+      <w:hyperlink r:id="rId19" w:history="1">
+        <w:r>
+          <w:rPr>
+            <w:rStyle w:val="Lienhypertexte"/>
+          </w:rPr>
+          <w:t>https://code.google.com/apis/console</w:t>
+        </w:r>
+      </w:hyperlink>
+      <w:r>
+        <w:t>.</w:t>
+      </w:r>
+      <w:r>
+        <w:br/>
+      </w:r>
+      <w:r>
+        <w:rPr>
+          <w:u w:val="single"/>
+        </w:rPr>
+        <w:t>Note</w:t>
+      </w:r>
+      <w:r>
+        <w:t> : Même dans le cas d’un accès libre, Google peut facturer en cas de dépassement de quota (jusqu’à près de 400 $ par mois dans le cas où le nombre maximal de requêtes est atteint), il est donc nécessaire d’indiquer sur l’</w:t>
+      </w:r>
+      <w:r>
+        <w:rPr>
+          <w:i/>
+        </w:rPr>
+        <w:t>APIs Console</w:t>
+      </w:r>
+      <w:r>
+        <w:t xml:space="preserve"> les références d’une carte bancaire valide ! </w:t>
+      </w:r>
+    </w:p>
+    <w:p>
+      <w:pPr>
+        <w:pStyle w:val="Paragraphedeliste"/>
+        <w:numPr>
+          <w:ilvl w:val="0"/>
+          <w:numId w:val="9"/>
+        </w:numPr>
+      </w:pPr>
+      <w:r>
+        <w:t>La taille des images est limitée (</w:t>
+      </w:r>
+      <w:r>
+        <w:t xml:space="preserve">voir la partie </w:t>
+      </w:r>
+      <w:r>
+        <w:rPr>
+          <w:i/>
+        </w:rPr>
+        <w:t>Image Sizes</w:t>
+      </w:r>
+      <w:r>
+        <w:t xml:space="preserve"> de la documentation Google</w:t>
+      </w:r>
+      <w:r>
+        <w:t xml:space="preserve">) : </w:t>
+      </w:r>
+      <w:r>
+        <w:t xml:space="preserve">dans notre cas (accès libre) la taille maximale d’une image obtenue lors d’une requête est de 1280 X 1280 pixels avec une valeur de 2 pour le paramètre </w:t>
+      </w:r>
+      <w:r>
+        <w:rPr>
+          <w:i/>
+        </w:rPr>
+        <w:t>scale</w:t>
+      </w:r>
+      <w:r>
+        <w:t xml:space="preserve"> </w:t>
+      </w:r>
+      <w:r>
+        <w:t xml:space="preserve">(640 X 640 pour une valeur de 1). </w:t>
+      </w:r>
+      <w:r>
+        <w:t>Le problème est que la taille de la zone d’affichage de la carte en plein écran dans le projet est supérieure à ces valeurs (1 920 pixels en largeur sur un écran full HD). Les image</w:t>
+      </w:r>
+      <w:r>
+        <w:t>s</w:t>
+      </w:r>
+      <w:r>
+        <w:t xml:space="preserve"> obtenues sont donc redimensionnées à la volée</w:t>
+      </w:r>
+      <w:r>
+        <w:t xml:space="preserve"> (utilisation de la classe </w:t>
+      </w:r>
+      <w:r>
+        <w:rPr>
+          <w:i/>
+        </w:rPr>
+        <w:t>java.awt.geom.AffineTransform</w:t>
+      </w:r>
+      <w:r>
+        <w:t>)</w:t>
+      </w:r>
+      <w:r>
+        <w:t>, l’affichage n’est donc pas optimal.</w:t>
+      </w:r>
+      <w:r>
+        <w:br/>
+      </w:r>
+      <w:r>
+        <w:rPr>
+          <w:color w:val="FF0000"/>
+        </w:rPr>
+        <w:sym w:font="Wingdings" w:char="F0E8"/>
+      </w:r>
+      <w:r>
+        <w:rPr>
+          <w:b/>
+          <w:color w:val="FF0000"/>
+        </w:rPr>
+        <w:t>voir pour d’autres stratégies</w:t>
+      </w:r>
+    </w:p>
+    <w:p>
+      <w:pPr>
+        <w:pStyle w:val="Paragraphedeliste"/>
+        <w:numPr>
+          <w:ilvl w:val="0"/>
+          <w:numId w:val="9"/>
+        </w:numPr>
+      </w:pPr>
+      <w:r>
+        <w:t xml:space="preserve">Les niveaux de zoom sont des valeurs discrètes : de 0 (monde entier) à 20 (23 dans certaines zones denses). Il n’est donc pas possible d’avoir un zoom continu. Chaque niveau de zoom se traduit par un doublement (division </w:t>
+      </w:r>
+      <w:r>
+        <w:lastRenderedPageBreak/>
+        <w:t>par 2) en largeur et hauteur de la zone à afficher.</w:t>
+      </w:r>
+      <w:r>
+        <w:br/>
+      </w:r>
+      <w:r>
+        <w:rPr>
+          <w:color w:val="FF0000"/>
+        </w:rPr>
+        <w:sym w:font="Wingdings" w:char="F0E8"/>
+      </w:r>
+      <w:r>
+        <w:rPr>
+          <w:b/>
+          <w:color w:val="FF0000"/>
+        </w:rPr>
+        <w:t xml:space="preserve">voir pour animation(s) </w:t>
+      </w:r>
+      <w:r>
+        <w:rPr>
+          <w:b/>
+          <w:color w:val="FF0000"/>
+        </w:rPr>
+        <w:t>lors d’un changement de zoom</w:t>
+      </w:r>
+    </w:p>
+    <w:p>
+      <w:pPr>
+        <w:pStyle w:val="Paragraphedeliste"/>
+        <w:numPr>
+          <w:ilvl w:val="0"/>
+          <w:numId w:val="9"/>
+        </w:numPr>
+      </w:pPr>
+      <w:r>
+        <w:t>Le temps de téléchargement peut être relativement long. Les chiffres suivants donnent une indication pour le téléchargement des 9 images et leur assemblage en une image globale :</w:t>
+      </w:r>
+    </w:p>
+    <w:p>
+      <w:pPr>
+        <w:pStyle w:val="Paragraphedeliste"/>
+        <w:numPr>
+          <w:ilvl w:val="1"/>
+          <w:numId w:val="9"/>
+        </w:numPr>
+      </w:pPr>
+      <w:r>
+        <w:t>connexion sur le réseau de Télécom Bretagne ;</w:t>
+      </w:r>
+    </w:p>
+    <w:p>
+      <w:pPr>
+        <w:pStyle w:val="Paragraphedeliste"/>
+        <w:numPr>
+          <w:ilvl w:val="1"/>
+          <w:numId w:val="9"/>
+        </w:numPr>
+      </w:pPr>
+      <w:r>
+        <w:t>taille des images individuelles : 640 X 333 pixels ;</w:t>
+      </w:r>
+    </w:p>
+    <w:p>
+      <w:pPr>
+        <w:pStyle w:val="Paragraphedeliste"/>
+        <w:numPr>
+          <w:ilvl w:val="1"/>
+          <w:numId w:val="9"/>
+        </w:numPr>
+      </w:pPr>
+      <w:r>
+        <w:t>image PNG 32 bits -&gt; jusqu’à 4 secondes ;</w:t>
+      </w:r>
+    </w:p>
+    <w:p>
+      <w:pPr>
+        <w:pStyle w:val="Paragraphedeliste"/>
+        <w:numPr>
+          <w:ilvl w:val="1"/>
+          <w:numId w:val="9"/>
+        </w:numPr>
+      </w:pPr>
+      <w:r>
+        <w:t>image PNG 8 bits -&gt; entre 2 et 3 secondes.</w:t>
+      </w:r>
+    </w:p>
+    <w:p>
+      <w:pPr>
+        <w:pStyle w:val="Paragraphedeliste"/>
+      </w:pPr>
+      <w:r>
+        <w:t xml:space="preserve">Avec une connexion sur des </w:t>
+      </w:r>
+      <w:r>
+        <w:t>réseaux</w:t>
+      </w:r>
+      <w:r>
+        <w:t xml:space="preserve"> plus lents, les temps de téléchargement peuvent être sensiblement plus long : connexion ADSL moyenne, connexion 3G !</w:t>
+      </w:r>
+    </w:p>
+    <w:p/>
+    <w:p>
+      <w:pPr>
+        <w:pStyle w:val="Titre4"/>
+      </w:pPr>
+      <w:r>
+        <w:t xml:space="preserve">Le code du gestionnaire </w:t>
+      </w:r>
+      <w:r>
+        <w:t>d’obtention des cartes Google</w:t>
+      </w:r>
+    </w:p>
+    <w:p/>
+    <w:p>
+      <w:r>
+        <w:t xml:space="preserve">L’ensemble des classes impliquées dans la récupération </w:t>
+      </w:r>
+      <w:r>
+        <w:t>des cartes Google sont représentée dans la figure ci-dessous.</w:t>
+      </w:r>
+    </w:p>
+    <w:p/>
+    <w:p>
+      <w:pPr>
+        <w:keepNext/>
+        <w:jc w:val="center"/>
+      </w:pPr>
+      <w:r>
+        <w:object w:dxaOrig="7992" w:dyaOrig="4449">
+          <v:shape id="_x0000_i1027" type="#_x0000_t75" style="width:399.75pt;height:222.75pt" o:ole="">
+            <v:imagedata r:id="rId20" o:title=""/>
+          </v:shape>
+          <o:OLEObject Type="Embed" ProgID="Visio.Drawing.11" ShapeID="_x0000_i1027" DrawAspect="Content" ObjectID="_1440410704" r:id="rId21"/>
+        </w:object>
+      </w:r>
+    </w:p>
+    <w:p>
+      <w:pPr>
+        <w:pStyle w:val="Lgende"/>
+        <w:jc w:val="center"/>
+      </w:pPr>
+      <w:r>
+        <w:t xml:space="preserve">Figure </w:t>
+      </w:r>
+      <w:fldSimple w:instr=" SEQ Figure \* ARABIC ">
+        <w:r>
+          <w:rPr>
+            <w:noProof/>
+          </w:rPr>
+          <w:t>4</w:t>
+        </w:r>
+      </w:fldSimple>
+      <w:r>
+        <w:t xml:space="preserve"> : classes principales liées au gestionnaire de téléchargement des cartes Google</w:t>
+      </w:r>
+    </w:p>
+    <w:p/>
+    <w:p>
+      <w:pPr>
+        <w:pStyle w:val="Paragraphedeliste"/>
+        <w:numPr>
+          <w:ilvl w:val="0"/>
+          <w:numId w:val="10"/>
+        </w:numPr>
+      </w:pPr>
+      <w:r>
+        <w:t xml:space="preserve">Comme évoqué plus haut, la classe </w:t>
+      </w:r>
+      <w:r>
+        <w:rPr>
+          <w:b/>
+          <w:i/>
+        </w:rPr>
+        <w:t>GoogleMapGround</w:t>
+      </w:r>
+      <w:r>
+        <w:t xml:space="preserve"> a pour rôle principal d’assurer la liaison entre le système de récupération des cartes Google et l’IHM du projet </w:t>
+      </w:r>
+      <w:r>
+        <w:rPr>
+          <w:i/>
+        </w:rPr>
+        <w:t>uav3i</w:t>
+      </w:r>
+      <w:r>
+        <w:t>. C’est un composant graphique Swind (</w:t>
+      </w:r>
+      <w:r>
+        <w:rPr>
+          <w:i/>
+        </w:rPr>
+        <w:t>JComponent</w:t>
+      </w:r>
+      <w:r>
+        <w:t>) destiné à l’affichage d’une carte (</w:t>
+      </w:r>
+      <w:r>
+        <w:rPr>
+          <w:i/>
+        </w:rPr>
+        <w:t>Map</w:t>
+      </w:r>
+      <w:r>
+        <w:t>).</w:t>
+      </w:r>
+    </w:p>
+    <w:p>
+      <w:pPr>
+        <w:pStyle w:val="Paragraphedeliste"/>
+        <w:numPr>
+          <w:ilvl w:val="0"/>
+          <w:numId w:val="10"/>
+        </w:numPr>
+      </w:pPr>
+      <w:r>
+        <w:t xml:space="preserve">Le rôle de la classe </w:t>
+      </w:r>
+      <w:r>
+        <w:rPr>
+          <w:b/>
+          <w:i/>
+        </w:rPr>
+        <w:t>GoogleMapManagerUI</w:t>
+      </w:r>
+      <w:r>
+        <w:t xml:space="preserve"> a déjà été abordé plus haut. C’est l’interface graphique qui permet d’indiquer l’état du téléchargement des 9 cartes Google nécessaires à l’affichage.</w:t>
+      </w:r>
+    </w:p>
+    <w:p>
+      <w:pPr>
+        <w:pStyle w:val="Paragraphedeliste"/>
+        <w:numPr>
+          <w:ilvl w:val="0"/>
+          <w:numId w:val="10"/>
+        </w:numPr>
+      </w:pPr>
+      <w:r>
+        <w:t xml:space="preserve">La classe principale est la classe </w:t>
+      </w:r>
+      <w:r>
+        <w:rPr>
+          <w:b/>
+          <w:i/>
+        </w:rPr>
+        <w:t>GoogleMapManager</w:t>
+      </w:r>
+      <w:r>
+        <w:t>. C’est le gestionnaire de téléchargement des cartes. Son fonctionnement de base est décrit plus bas dans le document.</w:t>
+      </w:r>
+    </w:p>
+    <w:p>
+      <w:pPr>
+        <w:pStyle w:val="Paragraphedeliste"/>
+        <w:numPr>
+          <w:ilvl w:val="0"/>
+          <w:numId w:val="10"/>
+        </w:numPr>
+      </w:pPr>
+      <w:r>
+        <w:t>Plusieurs classes annexes sont utilisées par ce gestionnaire :</w:t>
+      </w:r>
+    </w:p>
+    <w:p>
+      <w:pPr>
+        <w:pStyle w:val="Paragraphedeliste"/>
+        <w:numPr>
+          <w:ilvl w:val="1"/>
+          <w:numId w:val="10"/>
+        </w:numPr>
+      </w:pPr>
+      <w:r>
+        <w:t xml:space="preserve">Les cartes Google utilisent la projection de Mercator : la classe </w:t>
+      </w:r>
+      <w:r>
+        <w:rPr>
+          <w:b/>
+          <w:i/>
+        </w:rPr>
+        <w:t>GoogleMercatorProjectionUtilities</w:t>
+      </w:r>
+      <w:r>
+        <w:t xml:space="preserve"> implémente un certain nombre de fonctions de calcul lié à cette projection.</w:t>
+      </w:r>
+    </w:p>
+    <w:p>
+      <w:pPr>
+        <w:pStyle w:val="Paragraphedeliste"/>
+        <w:numPr>
+          <w:ilvl w:val="1"/>
+          <w:numId w:val="10"/>
+        </w:numPr>
+      </w:pPr>
+      <w:r>
+        <w:t>Deux systèmes de coordonnées sont disponibles sur les cartes Google :</w:t>
+      </w:r>
+    </w:p>
+    <w:p>
+      <w:pPr>
+        <w:pStyle w:val="Paragraphedeliste"/>
+        <w:numPr>
+          <w:ilvl w:val="2"/>
+          <w:numId w:val="10"/>
+        </w:numPr>
+      </w:pPr>
+      <w:r>
+        <w:t xml:space="preserve">Un format latitude/longitude, la classe </w:t>
+      </w:r>
+      <w:r>
+        <w:rPr>
+          <w:b/>
+          <w:i/>
+        </w:rPr>
+        <w:t>GoogleMapCoordinate</w:t>
+      </w:r>
+      <w:r>
+        <w:t xml:space="preserve"> encapsule un couple de coordonnées de ce type.</w:t>
+      </w:r>
+    </w:p>
+    <w:p>
+      <w:pPr>
+        <w:pStyle w:val="Paragraphedeliste"/>
+        <w:numPr>
+          <w:ilvl w:val="2"/>
+          <w:numId w:val="10"/>
+        </w:numPr>
+      </w:pPr>
+      <w:r>
+        <w:t>Un format taille en pixels (le point 0,0 est le croisement de l’équateur avec le méridien de Greenwich)</w:t>
+      </w:r>
+      <w:r>
+        <w:t xml:space="preserve"> dépendant du nouveau de zoom et de l’échelle (paramètre </w:t>
+      </w:r>
+      <w:r>
+        <w:rPr>
+          <w:i/>
+        </w:rPr>
+        <w:t>scale</w:t>
+      </w:r>
+      <w:r>
+        <w:t xml:space="preserve">) : ce couple de coordonnées est encapsulé dans la classe </w:t>
+      </w:r>
+      <w:r>
+        <w:rPr>
+          <w:b/>
+          <w:i/>
+        </w:rPr>
+        <w:t>GoogleImageCoordinate</w:t>
+      </w:r>
+      <w:r>
+        <w:t>.</w:t>
+      </w:r>
+    </w:p>
+    <w:p>
+      <w:pPr>
+        <w:pStyle w:val="Paragraphedeliste"/>
+        <w:numPr>
+          <w:ilvl w:val="0"/>
+          <w:numId w:val="10"/>
+        </w:numPr>
+      </w:pPr>
+      <w:r>
+        <w:t>D’autres classes plus annexes ne sont pas représentées dans cette figure :</w:t>
+      </w:r>
+    </w:p>
+    <w:p>
+      <w:pPr>
+        <w:pStyle w:val="Paragraphedeliste"/>
+        <w:numPr>
+          <w:ilvl w:val="1"/>
+          <w:numId w:val="10"/>
+        </w:numPr>
+      </w:pPr>
+      <w:r>
+        <w:lastRenderedPageBreak/>
+        <w:t xml:space="preserve">La classe </w:t>
+      </w:r>
+      <w:r>
+        <w:rPr>
+          <w:b/>
+          <w:i/>
+        </w:rPr>
+        <w:t>CoordinateOutOfBoundsException</w:t>
+      </w:r>
+      <w:r>
+        <w:t xml:space="preserve"> représente une exception déclenchée lorsqu’une coordonnée est invalide : 120° de latitude nord par exemple.</w:t>
+      </w:r>
+    </w:p>
+    <w:p>
+      <w:pPr>
+        <w:pStyle w:val="Paragraphedeliste"/>
+        <w:numPr>
+          <w:ilvl w:val="1"/>
+          <w:numId w:val="10"/>
+        </w:numPr>
+      </w:pPr>
+      <w:r>
+        <w:rPr>
+          <w:b/>
+          <w:i/>
+        </w:rPr>
+        <w:t>MapType</w:t>
+      </w:r>
+      <w:r>
+        <w:t xml:space="preserve"> et </w:t>
+      </w:r>
+      <w:r>
+        <w:rPr>
+          <w:b/>
+          <w:i/>
+        </w:rPr>
+        <w:t>ImageFormat</w:t>
+      </w:r>
+      <w:r>
+        <w:t xml:space="preserve"> sont des énumérations pour la représentation du type de carte (carte, image satellite, relief et hybride) et du type d’image (gif, jpg, jpg progressif, png).</w:t>
+      </w:r>
+    </w:p>
+    <w:p/>
+    <w:p>
+      <w:pPr>
+        <w:pStyle w:val="Titre4"/>
+      </w:pPr>
+      <w:r>
+        <w:t>Fonctionnement de base de l</w:t>
+      </w:r>
+      <w:r>
+        <w:t>’obtention des cartes Google</w:t>
+      </w:r>
+    </w:p>
+    <w:p/>
+    <w:p>
+      <w:r>
+        <w:t xml:space="preserve">Pour obtenir des informations plus précises </w:t>
+      </w:r>
+      <w:r>
+        <w:t xml:space="preserve">les méthodes des classes du gestionnaire, se référer à la documentation Javadoc des classes. Cette partie décrit le principe de base pour la compréhension du mécanisme qui permet l’obtention des cartes Google. </w:t>
+      </w:r>
+    </w:p>
+    <w:p/>
+    <w:p>
+      <w:pPr>
+        <w:keepNext/>
+        <w:jc w:val="center"/>
+      </w:pPr>
+      <w:r>
+        <w:object w:dxaOrig="13378" w:dyaOrig="7425">
+          <v:shape id="_x0000_i1028" type="#_x0000_t75" style="width:538.5pt;height:298.5pt" o:ole="">
+            <v:imagedata r:id="rId22" o:title=""/>
+          </v:shape>
+          <o:OLEObject Type="Embed" ProgID="Visio.Drawing.11" ShapeID="_x0000_i1028" DrawAspect="Content" ObjectID="_1440410705" r:id="rId23"/>
+        </w:object>
+      </w:r>
+    </w:p>
+    <w:p>
+      <w:pPr>
+        <w:pStyle w:val="Lgende"/>
+        <w:jc w:val="center"/>
+      </w:pPr>
+      <w:r>
+        <w:t xml:space="preserve">Figure </w:t>
+      </w:r>
+      <w:fldSimple w:instr=" SEQ Figure \* ARABIC ">
+        <w:r>
+          <w:rPr>
+            <w:noProof/>
+          </w:rPr>
+          <w:t>5</w:t>
+        </w:r>
+      </w:fldSimple>
+      <w:r>
+        <w:t xml:space="preserve"> : processus d'obtention des cartes Google</w:t>
+      </w:r>
+    </w:p>
+    <w:p/>
     <w:sectPr>
       <w:pgSz w:w="11906" w:h="16838"/>
       <w:pgMar w:top="567" w:right="567" w:bottom="567" w:left="567" w:header="709" w:footer="709" w:gutter="0"/>
@@ -3060,6 +3613,205 @@
     </w:lvl>
   </w:abstractNum>
   <w:abstractNum w:abstractNumId="2">
+    <w:nsid w:val="0E795AFD"/>
+    <w:multiLevelType w:val="hybridMultilevel"/>
+    <w:tmpl w:val="D3E479E4"/>
+    <w:lvl w:ilvl="0" w:tplc="040C000F">
+      <w:start w:val="1"/>
+      <w:numFmt w:val="decimal"/>
+      <w:lvlText w:val="%1."/>
+      <w:lvlJc w:val="left"/>
+      <w:pPr>
+        <w:ind w:left="720" w:hanging="360"/>
+      </w:pPr>
+    </w:lvl>
+    <w:lvl w:ilvl="1" w:tplc="040C0019" w:tentative="1">
+      <w:start w:val="1"/>
+      <w:numFmt w:val="lowerLetter"/>
+      <w:lvlText w:val="%2."/>
+      <w:lvlJc w:val="left"/>
+      <w:pPr>
+        <w:ind w:left="1440" w:hanging="360"/>
+      </w:pPr>
+    </w:lvl>
+    <w:lvl w:ilvl="2" w:tplc="040C001B" w:tentative="1">
+      <w:start w:val="1"/>
+      <w:numFmt w:val="lowerRoman"/>
+      <w:lvlText w:val="%3."/>
+      <w:lvlJc w:val="right"/>
+      <w:pPr>
+        <w:ind w:left="2160" w:hanging="180"/>
+      </w:pPr>
+    </w:lvl>
+    <w:lvl w:ilvl="3" w:tplc="040C000F" w:tentative="1">
+      <w:start w:val="1"/>
+      <w:numFmt w:val="decimal"/>
+      <w:lvlText w:val="%4."/>
+      <w:lvlJc w:val="left"/>
+      <w:pPr>
+        <w:ind w:left="2880" w:hanging="360"/>
+      </w:pPr>
+    </w:lvl>
+    <w:lvl w:ilvl="4" w:tplc="040C0019" w:tentative="1">
+      <w:start w:val="1"/>
+      <w:numFmt w:val="lowerLetter"/>
+      <w:lvlText w:val="%5."/>
+      <w:lvlJc w:val="left"/>
+      <w:pPr>
+        <w:ind w:left="3600" w:hanging="360"/>
+      </w:pPr>
+    </w:lvl>
+    <w:lvl w:ilvl="5" w:tplc="040C001B" w:tentative="1">
+      <w:start w:val="1"/>
+      <w:numFmt w:val="lowerRoman"/>
+      <w:lvlText w:val="%6."/>
+      <w:lvlJc w:val="right"/>
+      <w:pPr>
+        <w:ind w:left="4320" w:hanging="180"/>
+      </w:pPr>
+    </w:lvl>
+    <w:lvl w:ilvl="6" w:tplc="040C000F" w:tentative="1">
+      <w:start w:val="1"/>
+      <w:numFmt w:val="decimal"/>
+      <w:lvlText w:val="%7."/>
+      <w:lvlJc w:val="left"/>
+      <w:pPr>
+        <w:ind w:left="5040" w:hanging="360"/>
+      </w:pPr>
+    </w:lvl>
+    <w:lvl w:ilvl="7" w:tplc="040C0019" w:tentative="1">
+      <w:start w:val="1"/>
+      <w:numFmt w:val="lowerLetter"/>
+      <w:lvlText w:val="%8."/>
+      <w:lvlJc w:val="left"/>
+      <w:pPr>
+        <w:ind w:left="5760" w:hanging="360"/>
+      </w:pPr>
+    </w:lvl>
+    <w:lvl w:ilvl="8" w:tplc="040C001B" w:tentative="1">
+      <w:start w:val="1"/>
+      <w:numFmt w:val="lowerRoman"/>
+      <w:lvlText w:val="%9."/>
+      <w:lvlJc w:val="right"/>
+      <w:pPr>
+        <w:ind w:left="6480" w:hanging="180"/>
+      </w:pPr>
+    </w:lvl>
+  </w:abstractNum>
+  <w:abstractNum w:abstractNumId="3">
+    <w:nsid w:val="108149D6"/>
+    <w:multiLevelType w:val="hybridMultilevel"/>
+    <w:tmpl w:val="CFAED4C4"/>
+    <w:lvl w:ilvl="0" w:tplc="040C0001">
+      <w:start w:val="1"/>
+      <w:numFmt w:val="bullet"/>
+      <w:lvlText w:val=""/>
+      <w:lvlJc w:val="left"/>
+      <w:pPr>
+        <w:ind w:left="720" w:hanging="360"/>
+      </w:pPr>
+      <w:rPr>
+        <w:rFonts w:ascii="Symbol" w:hAnsi="Symbol" w:hint="default"/>
+      </w:rPr>
+    </w:lvl>
+    <w:lvl w:ilvl="1" w:tplc="040C0003">
+      <w:start w:val="1"/>
+      <w:numFmt w:val="bullet"/>
+      <w:lvlText w:val="o"/>
+      <w:lvlJc w:val="left"/>
+      <w:pPr>
+        <w:ind w:left="1440" w:hanging="360"/>
+      </w:pPr>
+      <w:rPr>
+        <w:rFonts w:ascii="Courier New" w:hAnsi="Courier New" w:cs="Courier New" w:hint="default"/>
+      </w:rPr>
+    </w:lvl>
+    <w:lvl w:ilvl="2" w:tplc="040C0005">
+      <w:start w:val="1"/>
+      <w:numFmt w:val="bullet"/>
+      <w:lvlText w:val=""/>
+      <w:lvlJc w:val="left"/>
+      <w:pPr>
+        <w:ind w:left="2160" w:hanging="360"/>
+      </w:pPr>
+      <w:rPr>
+        <w:rFonts w:ascii="Wingdings" w:hAnsi="Wingdings" w:hint="default"/>
+      </w:rPr>
+    </w:lvl>
+    <w:lvl w:ilvl="3" w:tplc="040C0001" w:tentative="1">
+      <w:start w:val="1"/>
+      <w:numFmt w:val="bullet"/>
+      <w:lvlText w:val=""/>
+      <w:lvlJc w:val="left"/>
+      <w:pPr>
+        <w:ind w:left="2880" w:hanging="360"/>
+      </w:pPr>
+      <w:rPr>
+        <w:rFonts w:ascii="Symbol" w:hAnsi="Symbol" w:hint="default"/>
+      </w:rPr>
+    </w:lvl>
+    <w:lvl w:ilvl="4" w:tplc="040C0003" w:tentative="1">
+      <w:start w:val="1"/>
+      <w:numFmt w:val="bullet"/>
+      <w:lvlText w:val="o"/>
+      <w:lvlJc w:val="left"/>
+      <w:pPr>
+        <w:ind w:left="3600" w:hanging="360"/>
+      </w:pPr>
+      <w:rPr>
+        <w:rFonts w:ascii="Courier New" w:hAnsi="Courier New" w:cs="Courier New" w:hint="default"/>
+      </w:rPr>
+    </w:lvl>
+    <w:lvl w:ilvl="5" w:tplc="040C0005" w:tentative="1">
+      <w:start w:val="1"/>
+      <w:numFmt w:val="bullet"/>
+      <w:lvlText w:val=""/>
+      <w:lvlJc w:val="left"/>
+      <w:pPr>
+        <w:ind w:left="4320" w:hanging="360"/>
+      </w:pPr>
+      <w:rPr>
+        <w:rFonts w:ascii="Wingdings" w:hAnsi="Wingdings" w:hint="default"/>
+      </w:rPr>
+    </w:lvl>
+    <w:lvl w:ilvl="6" w:tplc="040C0001" w:tentative="1">
+      <w:start w:val="1"/>
+      <w:numFmt w:val="bullet"/>
+      <w:lvlText w:val=""/>
+      <w:lvlJc w:val="left"/>
+      <w:pPr>
+        <w:ind w:left="5040" w:hanging="360"/>
+      </w:pPr>
+      <w:rPr>
+        <w:rFonts w:ascii="Symbol" w:hAnsi="Symbol" w:hint="default"/>
+      </w:rPr>
+    </w:lvl>
+    <w:lvl w:ilvl="7" w:tplc="040C0003" w:tentative="1">
+      <w:start w:val="1"/>
+      <w:numFmt w:val="bullet"/>
+      <w:lvlText w:val="o"/>
+      <w:lvlJc w:val="left"/>
+      <w:pPr>
+        <w:ind w:left="5760" w:hanging="360"/>
+      </w:pPr>
+      <w:rPr>
+        <w:rFonts w:ascii="Courier New" w:hAnsi="Courier New" w:cs="Courier New" w:hint="default"/>
+      </w:rPr>
+    </w:lvl>
+    <w:lvl w:ilvl="8" w:tplc="040C0005" w:tentative="1">
+      <w:start w:val="1"/>
+      <w:numFmt w:val="bullet"/>
+      <w:lvlText w:val=""/>
+      <w:lvlJc w:val="left"/>
+      <w:pPr>
+        <w:ind w:left="6480" w:hanging="360"/>
+      </w:pPr>
+      <w:rPr>
+        <w:rFonts w:ascii="Wingdings" w:hAnsi="Wingdings" w:hint="default"/>
+      </w:rPr>
+    </w:lvl>
+  </w:abstractNum>
+  <w:abstractNum w:abstractNumId="4">
     <w:nsid w:val="16DA6B49"/>
     <w:multiLevelType w:val="hybridMultilevel"/>
     <w:tmpl w:val="285C9C20"/>
@@ -3145,7 +3897,7 @@
       </w:pPr>
     </w:lvl>
   </w:abstractNum>
-  <w:abstractNum w:abstractNumId="3">
+  <w:abstractNum w:abstractNumId="5">
     <w:nsid w:val="300316E9"/>
     <w:multiLevelType w:val="hybridMultilevel"/>
     <w:tmpl w:val="1FE2891C"/>
@@ -3258,7 +4010,7 @@
       </w:rPr>
     </w:lvl>
   </w:abstractNum>
-  <w:abstractNum w:abstractNumId="4">
+  <w:abstractNum w:abstractNumId="6">
     <w:nsid w:val="3397619A"/>
     <w:multiLevelType w:val="hybridMultilevel"/>
     <w:tmpl w:val="13E22CA2"/>
@@ -3371,7 +4123,7 @@
       </w:rPr>
     </w:lvl>
   </w:abstractNum>
-  <w:abstractNum w:abstractNumId="5">
+  <w:abstractNum w:abstractNumId="7">
     <w:nsid w:val="5CDB0A47"/>
     <w:multiLevelType w:val="hybridMultilevel"/>
     <w:tmpl w:val="E55802E0"/>
@@ -3460,7 +4212,7 @@
       </w:pPr>
     </w:lvl>
   </w:abstractNum>
-  <w:abstractNum w:abstractNumId="6">
+  <w:abstractNum w:abstractNumId="8">
     <w:nsid w:val="7380511B"/>
     <w:multiLevelType w:val="hybridMultilevel"/>
     <w:tmpl w:val="8D8A622E"/>
@@ -3546,26 +4298,148 @@
       </w:pPr>
     </w:lvl>
   </w:abstractNum>
+  <w:abstractNum w:abstractNumId="9">
+    <w:nsid w:val="7E76378E"/>
+    <w:multiLevelType w:val="hybridMultilevel"/>
+    <w:tmpl w:val="3B22E1A2"/>
+    <w:lvl w:ilvl="0" w:tplc="040C0001">
+      <w:start w:val="1"/>
+      <w:numFmt w:val="bullet"/>
+      <w:lvlText w:val=""/>
+      <w:lvlJc w:val="left"/>
+      <w:pPr>
+        <w:ind w:left="720" w:hanging="360"/>
+      </w:pPr>
+      <w:rPr>
+        <w:rFonts w:ascii="Symbol" w:hAnsi="Symbol" w:hint="default"/>
+      </w:rPr>
+    </w:lvl>
+    <w:lvl w:ilvl="1" w:tplc="040C0003">
+      <w:start w:val="1"/>
+      <w:numFmt w:val="bullet"/>
+      <w:lvlText w:val="o"/>
+      <w:lvlJc w:val="left"/>
+      <w:pPr>
+        <w:ind w:left="1440" w:hanging="360"/>
+      </w:pPr>
+      <w:rPr>
+        <w:rFonts w:ascii="Courier New" w:hAnsi="Courier New" w:cs="Courier New" w:hint="default"/>
+      </w:rPr>
+    </w:lvl>
+    <w:lvl w:ilvl="2" w:tplc="040C0005" w:tentative="1">
+      <w:start w:val="1"/>
+      <w:numFmt w:val="bullet"/>
+      <w:lvlText w:val=""/>
+      <w:lvlJc w:val="left"/>
+      <w:pPr>
+        <w:ind w:left="2160" w:hanging="360"/>
+      </w:pPr>
+      <w:rPr>
+        <w:rFonts w:ascii="Wingdings" w:hAnsi="Wingdings" w:hint="default"/>
+      </w:rPr>
+    </w:lvl>
+    <w:lvl w:ilvl="3" w:tplc="040C0001" w:tentative="1">
+      <w:start w:val="1"/>
+      <w:numFmt w:val="bullet"/>
+      <w:lvlText w:val=""/>
+      <w:lvlJc w:val="left"/>
+      <w:pPr>
+        <w:ind w:left="2880" w:hanging="360"/>
+      </w:pPr>
+      <w:rPr>
+        <w:rFonts w:ascii="Symbol" w:hAnsi="Symbol" w:hint="default"/>
+      </w:rPr>
+    </w:lvl>
+    <w:lvl w:ilvl="4" w:tplc="040C0003" w:tentative="1">
+      <w:start w:val="1"/>
+      <w:numFmt w:val="bullet"/>
+      <w:lvlText w:val="o"/>
+      <w:lvlJc w:val="left"/>
+      <w:pPr>
+        <w:ind w:left="3600" w:hanging="360"/>
+      </w:pPr>
+      <w:rPr>
+        <w:rFonts w:ascii="Courier New" w:hAnsi="Courier New" w:cs="Courier New" w:hint="default"/>
+      </w:rPr>
+    </w:lvl>
+    <w:lvl w:ilvl="5" w:tplc="040C0005" w:tentative="1">
+      <w:start w:val="1"/>
+      <w:numFmt w:val="bullet"/>
+      <w:lvlText w:val=""/>
+      <w:lvlJc w:val="left"/>
+      <w:pPr>
+        <w:ind w:left="4320" w:hanging="360"/>
+      </w:pPr>
+      <w:rPr>
+        <w:rFonts w:ascii="Wingdings" w:hAnsi="Wingdings" w:hint="default"/>
+      </w:rPr>
+    </w:lvl>
+    <w:lvl w:ilvl="6" w:tplc="040C0001" w:tentative="1">
+      <w:start w:val="1"/>
+      <w:numFmt w:val="bullet"/>
+      <w:lvlText w:val=""/>
+      <w:lvlJc w:val="left"/>
+      <w:pPr>
+        <w:ind w:left="5040" w:hanging="360"/>
+      </w:pPr>
+      <w:rPr>
+        <w:rFonts w:ascii="Symbol" w:hAnsi="Symbol" w:hint="default"/>
+      </w:rPr>
+    </w:lvl>
+    <w:lvl w:ilvl="7" w:tplc="040C0003" w:tentative="1">
+      <w:start w:val="1"/>
+      <w:numFmt w:val="bullet"/>
+      <w:lvlText w:val="o"/>
+      <w:lvlJc w:val="left"/>
+      <w:pPr>
+        <w:ind w:left="5760" w:hanging="360"/>
+      </w:pPr>
+      <w:rPr>
+        <w:rFonts w:ascii="Courier New" w:hAnsi="Courier New" w:cs="Courier New" w:hint="default"/>
+      </w:rPr>
+    </w:lvl>
+    <w:lvl w:ilvl="8" w:tplc="040C0005" w:tentative="1">
+      <w:start w:val="1"/>
+      <w:numFmt w:val="bullet"/>
+      <w:lvlText w:val=""/>
+      <w:lvlJc w:val="left"/>
+      <w:pPr>
+        <w:ind w:left="6480" w:hanging="360"/>
+      </w:pPr>
+      <w:rPr>
+        <w:rFonts w:ascii="Wingdings" w:hAnsi="Wingdings" w:hint="default"/>
+      </w:rPr>
+    </w:lvl>
+  </w:abstractNum>
   <w:num w:numId="1">
-    <w:abstractNumId w:val="6"/>
+    <w:abstractNumId w:val="8"/>
   </w:num>
   <w:num w:numId="2">
-    <w:abstractNumId w:val="5"/>
+    <w:abstractNumId w:val="7"/>
   </w:num>
   <w:num w:numId="3">
-    <w:abstractNumId w:val="2"/>
+    <w:abstractNumId w:val="4"/>
   </w:num>
   <w:num w:numId="4">
-    <w:abstractNumId w:val="3"/>
+    <w:abstractNumId w:val="5"/>
   </w:num>
   <w:num w:numId="5">
     <w:abstractNumId w:val="1"/>
   </w:num>
   <w:num w:numId="6">
-    <w:abstractNumId w:val="4"/>
+    <w:abstractNumId w:val="6"/>
   </w:num>
   <w:num w:numId="7">
     <w:abstractNumId w:val="0"/>
+  </w:num>
+  <w:num w:numId="8">
+    <w:abstractNumId w:val="2"/>
+  </w:num>
+  <w:num w:numId="9">
+    <w:abstractNumId w:val="9"/>
+  </w:num>
+  <w:num w:numId="10">
+    <w:abstractNumId w:val="3"/>
   </w:num>
 </w:numbering>
 </file>
@@ -5050,7 +5924,7 @@
 </file>
 
 <file path=customXml/itemProps1.xml><?xml version="1.0" encoding="utf-8"?>
-<ds:datastoreItem xmlns:ds="http://schemas.openxmlformats.org/officeDocument/2006/customXml" ds:itemID="{5C8B908E-0E34-4A38-B3FF-1ED8375F9972}">
+<ds:datastoreItem xmlns:ds="http://schemas.openxmlformats.org/officeDocument/2006/customXml" ds:itemID="{E3922441-98E9-4181-842C-B1E65B68CCDD}">
   <ds:schemaRefs>
     <ds:schemaRef ds:uri="http://schemas.openxmlformats.org/officeDocument/2006/bibliography"/>
   </ds:schemaRefs>

</xml_diff>